<commit_message>
Documentation for user unit testing
</commit_message>
<xml_diff>
--- a/Documentation/Unit Testing/AuthenticationUnitTests.docx
+++ b/Documentation/Unit Testing/AuthenticationUnitTests.docx
@@ -7,7 +7,7 @@
         <w:pStyle w:val="Heading1"/>
         <w:numPr>
           <w:ilvl w:val="0"/>
-          <w:numId w:val="2"/>
+          <w:numId w:val="1"/>
         </w:numPr>
         <w:jc w:val="right"/>
         <w:rPr>
@@ -61,26 +61,26 @@
     <w:tbl>
       <w:tblPr>
         <w:jc w:val="left"/>
-        <w:tblInd w:w="40" w:type="dxa"/>
+        <w:tblInd w:w="35" w:type="dxa"/>
         <w:tblBorders>
-          <w:top w:val="single" w:sz="4" w:space="0" w:color="000000"/>
-          <w:left w:val="single" w:sz="4" w:space="0" w:color="000000"/>
-          <w:bottom w:val="single" w:sz="4" w:space="0" w:color="000000"/>
-          <w:insideH w:val="single" w:sz="4" w:space="0" w:color="000000"/>
+          <w:top w:val="single" w:sz="4" w:space="0" w:color="000001"/>
+          <w:left w:val="single" w:sz="4" w:space="0" w:color="000001"/>
+          <w:bottom w:val="single" w:sz="4" w:space="0" w:color="000001"/>
+          <w:insideH w:val="single" w:sz="4" w:space="0" w:color="000001"/>
           <w:right w:val="nil"/>
           <w:insideV w:val="nil"/>
         </w:tblBorders>
         <w:tblCellMar>
           <w:top w:w="0" w:type="dxa"/>
-          <w:left w:w="35" w:type="dxa"/>
+          <w:left w:w="30" w:type="dxa"/>
           <w:bottom w:w="0" w:type="dxa"/>
           <w:right w:w="40" w:type="dxa"/>
         </w:tblCellMar>
       </w:tblPr>
       <w:tblGrid>
-        <w:gridCol w:w="2380"/>
+        <w:gridCol w:w="2379"/>
         <w:gridCol w:w="2340"/>
-        <w:gridCol w:w="2340"/>
+        <w:gridCol w:w="2341"/>
         <w:gridCol w:w="2360"/>
       </w:tblGrid>
       <w:tr>
@@ -89,25 +89,23 @@
         </w:trPr>
         <w:tc>
           <w:tcPr>
-            <w:tcW w:w="2380" w:type="dxa"/>
-            <w:tcBorders>
-              <w:top w:val="single" w:sz="4" w:space="0" w:color="000000"/>
-              <w:left w:val="single" w:sz="4" w:space="0" w:color="000000"/>
-              <w:bottom w:val="single" w:sz="4" w:space="0" w:color="000000"/>
-              <w:insideH w:val="single" w:sz="4" w:space="0" w:color="000000"/>
-              <w:right w:val="nil"/>
-              <w:insideV w:val="nil"/>
-            </w:tcBorders>
-            <w:shd w:fill="auto" w:val="clear"/>
-            <w:tcMar>
-              <w:left w:w="35" w:type="dxa"/>
-            </w:tcMar>
-          </w:tcPr>
-          <w:p>
-            <w:pPr>
-              <w:pStyle w:val="Normal"/>
-              <w:autoSpaceDE w:val="false"/>
-              <w:snapToGrid w:val="false"/>
+            <w:tcW w:w="2379" w:type="dxa"/>
+            <w:tcBorders>
+              <w:top w:val="single" w:sz="4" w:space="0" w:color="000001"/>
+              <w:left w:val="single" w:sz="4" w:space="0" w:color="000001"/>
+              <w:bottom w:val="single" w:sz="4" w:space="0" w:color="000001"/>
+              <w:insideH w:val="single" w:sz="4" w:space="0" w:color="000001"/>
+              <w:right w:val="nil"/>
+              <w:insideV w:val="nil"/>
+            </w:tcBorders>
+            <w:shd w:fill="FFFFFF" w:val="clear"/>
+            <w:tcMar>
+              <w:left w:w="30" w:type="dxa"/>
+            </w:tcMar>
+          </w:tcPr>
+          <w:p>
+            <w:pPr>
+              <w:pStyle w:val="Normal"/>
               <w:spacing w:lineRule="atLeast" w:line="240" w:before="120" w:after="120"/>
               <w:ind w:left="105" w:right="105" w:hanging="0"/>
               <w:rPr>
@@ -131,22 +129,21 @@
           <w:tcPr>
             <w:tcW w:w="2340" w:type="dxa"/>
             <w:tcBorders>
-              <w:top w:val="single" w:sz="4" w:space="0" w:color="000000"/>
-              <w:left w:val="single" w:sz="4" w:space="0" w:color="000000"/>
-              <w:bottom w:val="single" w:sz="4" w:space="0" w:color="000000"/>
-              <w:insideH w:val="single" w:sz="4" w:space="0" w:color="000000"/>
-              <w:right w:val="nil"/>
-              <w:insideV w:val="nil"/>
-            </w:tcBorders>
-            <w:shd w:fill="auto" w:val="clear"/>
-            <w:tcMar>
-              <w:left w:w="35" w:type="dxa"/>
-            </w:tcMar>
-          </w:tcPr>
-          <w:p>
-            <w:pPr>
-              <w:pStyle w:val="Normal"/>
-              <w:autoSpaceDE w:val="false"/>
+              <w:top w:val="single" w:sz="4" w:space="0" w:color="000001"/>
+              <w:left w:val="single" w:sz="4" w:space="0" w:color="000001"/>
+              <w:bottom w:val="single" w:sz="4" w:space="0" w:color="000001"/>
+              <w:insideH w:val="single" w:sz="4" w:space="0" w:color="000001"/>
+              <w:right w:val="nil"/>
+              <w:insideV w:val="nil"/>
+            </w:tcBorders>
+            <w:shd w:fill="FFFFFF" w:val="clear"/>
+            <w:tcMar>
+              <w:left w:w="30" w:type="dxa"/>
+            </w:tcMar>
+          </w:tcPr>
+          <w:p>
+            <w:pPr>
+              <w:pStyle w:val="Normal"/>
               <w:spacing w:lineRule="atLeast" w:line="240" w:before="120" w:after="120"/>
               <w:ind w:left="105" w:right="105" w:hanging="0"/>
               <w:rPr>
@@ -169,24 +166,23 @@
         </w:tc>
         <w:tc>
           <w:tcPr>
-            <w:tcW w:w="2340" w:type="dxa"/>
-            <w:tcBorders>
-              <w:top w:val="single" w:sz="4" w:space="0" w:color="000000"/>
-              <w:left w:val="single" w:sz="4" w:space="0" w:color="000000"/>
-              <w:bottom w:val="single" w:sz="4" w:space="0" w:color="000000"/>
-              <w:insideH w:val="single" w:sz="4" w:space="0" w:color="000000"/>
-              <w:right w:val="nil"/>
-              <w:insideV w:val="nil"/>
-            </w:tcBorders>
-            <w:shd w:fill="auto" w:val="clear"/>
-            <w:tcMar>
-              <w:left w:w="35" w:type="dxa"/>
-            </w:tcMar>
-          </w:tcPr>
-          <w:p>
-            <w:pPr>
-              <w:pStyle w:val="Normal"/>
-              <w:autoSpaceDE w:val="false"/>
+            <w:tcW w:w="2341" w:type="dxa"/>
+            <w:tcBorders>
+              <w:top w:val="single" w:sz="4" w:space="0" w:color="000001"/>
+              <w:left w:val="single" w:sz="4" w:space="0" w:color="000001"/>
+              <w:bottom w:val="single" w:sz="4" w:space="0" w:color="000001"/>
+              <w:insideH w:val="single" w:sz="4" w:space="0" w:color="000001"/>
+              <w:right w:val="nil"/>
+              <w:insideV w:val="nil"/>
+            </w:tcBorders>
+            <w:shd w:fill="FFFFFF" w:val="clear"/>
+            <w:tcMar>
+              <w:left w:w="30" w:type="dxa"/>
+            </w:tcMar>
+          </w:tcPr>
+          <w:p>
+            <w:pPr>
+              <w:pStyle w:val="Normal"/>
               <w:spacing w:lineRule="atLeast" w:line="240" w:before="120" w:after="120"/>
               <w:ind w:left="105" w:right="105" w:hanging="0"/>
               <w:rPr>
@@ -211,22 +207,21 @@
           <w:tcPr>
             <w:tcW w:w="2360" w:type="dxa"/>
             <w:tcBorders>
-              <w:top w:val="single" w:sz="4" w:space="0" w:color="000000"/>
-              <w:left w:val="single" w:sz="4" w:space="0" w:color="000000"/>
-              <w:bottom w:val="single" w:sz="4" w:space="0" w:color="000000"/>
-              <w:insideH w:val="single" w:sz="4" w:space="0" w:color="000000"/>
-              <w:right w:val="single" w:sz="4" w:space="0" w:color="000000"/>
-              <w:insideV w:val="single" w:sz="4" w:space="0" w:color="000000"/>
-            </w:tcBorders>
-            <w:shd w:fill="auto" w:val="clear"/>
-            <w:tcMar>
-              <w:left w:w="35" w:type="dxa"/>
-            </w:tcMar>
-          </w:tcPr>
-          <w:p>
-            <w:pPr>
-              <w:pStyle w:val="Normal"/>
-              <w:autoSpaceDE w:val="false"/>
+              <w:top w:val="single" w:sz="4" w:space="0" w:color="000001"/>
+              <w:left w:val="single" w:sz="4" w:space="0" w:color="000001"/>
+              <w:bottom w:val="single" w:sz="4" w:space="0" w:color="000001"/>
+              <w:insideH w:val="single" w:sz="4" w:space="0" w:color="000001"/>
+              <w:right w:val="single" w:sz="4" w:space="0" w:color="000001"/>
+              <w:insideV w:val="single" w:sz="4" w:space="0" w:color="000001"/>
+            </w:tcBorders>
+            <w:shd w:fill="FFFFFF" w:val="clear"/>
+            <w:tcMar>
+              <w:left w:w="30" w:type="dxa"/>
+            </w:tcMar>
+          </w:tcPr>
+          <w:p>
+            <w:pPr>
+              <w:pStyle w:val="Normal"/>
               <w:spacing w:lineRule="atLeast" w:line="240" w:before="120" w:after="120"/>
               <w:ind w:left="105" w:right="105" w:hanging="0"/>
               <w:rPr>
@@ -254,24 +249,23 @@
         </w:trPr>
         <w:tc>
           <w:tcPr>
-            <w:tcW w:w="2380" w:type="dxa"/>
-            <w:tcBorders>
-              <w:top w:val="single" w:sz="4" w:space="0" w:color="000000"/>
-              <w:left w:val="single" w:sz="4" w:space="0" w:color="000000"/>
-              <w:bottom w:val="single" w:sz="4" w:space="0" w:color="000000"/>
-              <w:insideH w:val="single" w:sz="4" w:space="0" w:color="000000"/>
-              <w:right w:val="nil"/>
-              <w:insideV w:val="nil"/>
-            </w:tcBorders>
-            <w:shd w:fill="auto" w:val="clear"/>
-            <w:tcMar>
-              <w:left w:w="35" w:type="dxa"/>
-            </w:tcMar>
-          </w:tcPr>
-          <w:p>
-            <w:pPr>
-              <w:pStyle w:val="Normal"/>
-              <w:autoSpaceDE w:val="false"/>
+            <w:tcW w:w="2379" w:type="dxa"/>
+            <w:tcBorders>
+              <w:top w:val="single" w:sz="4" w:space="0" w:color="000001"/>
+              <w:left w:val="single" w:sz="4" w:space="0" w:color="000001"/>
+              <w:bottom w:val="single" w:sz="4" w:space="0" w:color="000001"/>
+              <w:insideH w:val="single" w:sz="4" w:space="0" w:color="000001"/>
+              <w:right w:val="nil"/>
+              <w:insideV w:val="nil"/>
+            </w:tcBorders>
+            <w:shd w:fill="FFFFFF" w:val="clear"/>
+            <w:tcMar>
+              <w:left w:w="30" w:type="dxa"/>
+            </w:tcMar>
+          </w:tcPr>
+          <w:p>
+            <w:pPr>
+              <w:pStyle w:val="Normal"/>
               <w:spacing w:lineRule="atLeast" w:line="240" w:before="120" w:after="120"/>
               <w:ind w:left="105" w:right="105" w:hanging="0"/>
               <w:rPr>
@@ -296,22 +290,21 @@
           <w:tcPr>
             <w:tcW w:w="2340" w:type="dxa"/>
             <w:tcBorders>
-              <w:top w:val="single" w:sz="4" w:space="0" w:color="000000"/>
-              <w:left w:val="single" w:sz="4" w:space="0" w:color="000000"/>
-              <w:bottom w:val="single" w:sz="4" w:space="0" w:color="000000"/>
-              <w:insideH w:val="single" w:sz="4" w:space="0" w:color="000000"/>
-              <w:right w:val="nil"/>
-              <w:insideV w:val="nil"/>
-            </w:tcBorders>
-            <w:shd w:fill="auto" w:val="clear"/>
-            <w:tcMar>
-              <w:left w:w="35" w:type="dxa"/>
-            </w:tcMar>
-          </w:tcPr>
-          <w:p>
-            <w:pPr>
-              <w:pStyle w:val="Normal"/>
-              <w:autoSpaceDE w:val="false"/>
+              <w:top w:val="single" w:sz="4" w:space="0" w:color="000001"/>
+              <w:left w:val="single" w:sz="4" w:space="0" w:color="000001"/>
+              <w:bottom w:val="single" w:sz="4" w:space="0" w:color="000001"/>
+              <w:insideH w:val="single" w:sz="4" w:space="0" w:color="000001"/>
+              <w:right w:val="nil"/>
+              <w:insideV w:val="nil"/>
+            </w:tcBorders>
+            <w:shd w:fill="FFFFFF" w:val="clear"/>
+            <w:tcMar>
+              <w:left w:w="30" w:type="dxa"/>
+            </w:tcMar>
+          </w:tcPr>
+          <w:p>
+            <w:pPr>
+              <w:pStyle w:val="Normal"/>
               <w:spacing w:lineRule="atLeast" w:line="240" w:before="120" w:after="120"/>
               <w:ind w:left="105" w:right="105" w:hanging="0"/>
               <w:rPr>
@@ -328,49 +321,29 @@
                 <w:sz w:val="22"/>
                 <w:szCs w:val="22"/>
               </w:rPr>
-              <w:t>Fako</w:t>
-            </w:r>
-            <w:r>
-              <w:rPr>
-                <w:rFonts w:cs="Arial" w:ascii="Arial" w:hAnsi="Arial"/>
-                <w:color w:val="000000"/>
-                <w:sz w:val="22"/>
-                <w:szCs w:val="22"/>
-              </w:rPr>
-              <w:t xml:space="preserve"> </w:t>
-            </w:r>
-            <w:r>
-              <w:rPr>
-                <w:rFonts w:cs="Arial" w:ascii="Arial" w:hAnsi="Arial"/>
-                <w:color w:val="000000"/>
-                <w:sz w:val="22"/>
-                <w:szCs w:val="22"/>
-              </w:rPr>
-              <w:t>Peleha</w:t>
-            </w:r>
-          </w:p>
-        </w:tc>
-        <w:tc>
-          <w:tcPr>
-            <w:tcW w:w="2340" w:type="dxa"/>
-            <w:tcBorders>
-              <w:top w:val="single" w:sz="4" w:space="0" w:color="000000"/>
-              <w:left w:val="single" w:sz="4" w:space="0" w:color="000000"/>
-              <w:bottom w:val="single" w:sz="4" w:space="0" w:color="000000"/>
-              <w:insideH w:val="single" w:sz="4" w:space="0" w:color="000000"/>
-              <w:right w:val="nil"/>
-              <w:insideV w:val="nil"/>
-            </w:tcBorders>
-            <w:shd w:fill="auto" w:val="clear"/>
-            <w:tcMar>
-              <w:left w:w="35" w:type="dxa"/>
-            </w:tcMar>
-          </w:tcPr>
-          <w:p>
-            <w:pPr>
-              <w:pStyle w:val="Normal"/>
-              <w:autoSpaceDE w:val="false"/>
-              <w:snapToGrid w:val="false"/>
+              <w:t>Fako Peleha</w:t>
+            </w:r>
+          </w:p>
+        </w:tc>
+        <w:tc>
+          <w:tcPr>
+            <w:tcW w:w="2341" w:type="dxa"/>
+            <w:tcBorders>
+              <w:top w:val="single" w:sz="4" w:space="0" w:color="000001"/>
+              <w:left w:val="single" w:sz="4" w:space="0" w:color="000001"/>
+              <w:bottom w:val="single" w:sz="4" w:space="0" w:color="000001"/>
+              <w:insideH w:val="single" w:sz="4" w:space="0" w:color="000001"/>
+              <w:right w:val="nil"/>
+              <w:insideV w:val="nil"/>
+            </w:tcBorders>
+            <w:shd w:fill="FFFFFF" w:val="clear"/>
+            <w:tcMar>
+              <w:left w:w="30" w:type="dxa"/>
+            </w:tcMar>
+          </w:tcPr>
+          <w:p>
+            <w:pPr>
+              <w:pStyle w:val="Normal"/>
               <w:spacing w:lineRule="atLeast" w:line="240" w:before="120" w:after="120"/>
               <w:ind w:left="105" w:right="105" w:hanging="0"/>
               <w:rPr>
@@ -394,23 +367,21 @@
           <w:tcPr>
             <w:tcW w:w="2360" w:type="dxa"/>
             <w:tcBorders>
-              <w:top w:val="single" w:sz="4" w:space="0" w:color="000000"/>
-              <w:left w:val="single" w:sz="4" w:space="0" w:color="000000"/>
-              <w:bottom w:val="single" w:sz="4" w:space="0" w:color="000000"/>
-              <w:insideH w:val="single" w:sz="4" w:space="0" w:color="000000"/>
-              <w:right w:val="single" w:sz="4" w:space="0" w:color="000000"/>
-              <w:insideV w:val="single" w:sz="4" w:space="0" w:color="000000"/>
-            </w:tcBorders>
-            <w:shd w:fill="auto" w:val="clear"/>
-            <w:tcMar>
-              <w:left w:w="35" w:type="dxa"/>
-            </w:tcMar>
-          </w:tcPr>
-          <w:p>
-            <w:pPr>
-              <w:pStyle w:val="Normal"/>
-              <w:autoSpaceDE w:val="false"/>
-              <w:snapToGrid w:val="false"/>
+              <w:top w:val="single" w:sz="4" w:space="0" w:color="000001"/>
+              <w:left w:val="single" w:sz="4" w:space="0" w:color="000001"/>
+              <w:bottom w:val="single" w:sz="4" w:space="0" w:color="000001"/>
+              <w:insideH w:val="single" w:sz="4" w:space="0" w:color="000001"/>
+              <w:right w:val="single" w:sz="4" w:space="0" w:color="000001"/>
+              <w:insideV w:val="single" w:sz="4" w:space="0" w:color="000001"/>
+            </w:tcBorders>
+            <w:shd w:fill="FFFFFF" w:val="clear"/>
+            <w:tcMar>
+              <w:left w:w="30" w:type="dxa"/>
+            </w:tcMar>
+          </w:tcPr>
+          <w:p>
+            <w:pPr>
+              <w:pStyle w:val="Normal"/>
               <w:spacing w:lineRule="atLeast" w:line="240" w:before="120" w:after="120"/>
               <w:ind w:left="105" w:right="105" w:hanging="0"/>
               <w:rPr>
@@ -437,24 +408,23 @@
         </w:trPr>
         <w:tc>
           <w:tcPr>
-            <w:tcW w:w="2380" w:type="dxa"/>
-            <w:tcBorders>
-              <w:top w:val="single" w:sz="4" w:space="0" w:color="000000"/>
-              <w:left w:val="single" w:sz="4" w:space="0" w:color="000000"/>
-              <w:bottom w:val="single" w:sz="4" w:space="0" w:color="000000"/>
-              <w:insideH w:val="single" w:sz="4" w:space="0" w:color="000000"/>
-              <w:right w:val="nil"/>
-              <w:insideV w:val="nil"/>
-            </w:tcBorders>
-            <w:shd w:fill="auto" w:val="clear"/>
-            <w:tcMar>
-              <w:left w:w="35" w:type="dxa"/>
-            </w:tcMar>
-          </w:tcPr>
-          <w:p>
-            <w:pPr>
-              <w:pStyle w:val="Normal"/>
-              <w:autoSpaceDE w:val="false"/>
+            <w:tcW w:w="2379" w:type="dxa"/>
+            <w:tcBorders>
+              <w:top w:val="single" w:sz="4" w:space="0" w:color="000001"/>
+              <w:left w:val="single" w:sz="4" w:space="0" w:color="000001"/>
+              <w:bottom w:val="single" w:sz="4" w:space="0" w:color="000001"/>
+              <w:insideH w:val="single" w:sz="4" w:space="0" w:color="000001"/>
+              <w:right w:val="nil"/>
+              <w:insideV w:val="nil"/>
+            </w:tcBorders>
+            <w:shd w:fill="FFFFFF" w:val="clear"/>
+            <w:tcMar>
+              <w:left w:w="30" w:type="dxa"/>
+            </w:tcMar>
+          </w:tcPr>
+          <w:p>
+            <w:pPr>
+              <w:pStyle w:val="Normal"/>
               <w:spacing w:lineRule="atLeast" w:line="240" w:before="120" w:after="120"/>
               <w:ind w:left="105" w:right="105" w:hanging="0"/>
               <w:rPr>
@@ -479,23 +449,21 @@
           <w:tcPr>
             <w:tcW w:w="2340" w:type="dxa"/>
             <w:tcBorders>
-              <w:top w:val="single" w:sz="4" w:space="0" w:color="000000"/>
-              <w:left w:val="single" w:sz="4" w:space="0" w:color="000000"/>
-              <w:bottom w:val="single" w:sz="4" w:space="0" w:color="000000"/>
-              <w:insideH w:val="single" w:sz="4" w:space="0" w:color="000000"/>
-              <w:right w:val="nil"/>
-              <w:insideV w:val="nil"/>
-            </w:tcBorders>
-            <w:shd w:fill="auto" w:val="clear"/>
-            <w:tcMar>
-              <w:left w:w="35" w:type="dxa"/>
-            </w:tcMar>
-          </w:tcPr>
-          <w:p>
-            <w:pPr>
-              <w:pStyle w:val="Normal"/>
-              <w:autoSpaceDE w:val="false"/>
-              <w:snapToGrid w:val="false"/>
+              <w:top w:val="single" w:sz="4" w:space="0" w:color="000001"/>
+              <w:left w:val="single" w:sz="4" w:space="0" w:color="000001"/>
+              <w:bottom w:val="single" w:sz="4" w:space="0" w:color="000001"/>
+              <w:insideH w:val="single" w:sz="4" w:space="0" w:color="000001"/>
+              <w:right w:val="nil"/>
+              <w:insideV w:val="nil"/>
+            </w:tcBorders>
+            <w:shd w:fill="FFFFFF" w:val="clear"/>
+            <w:tcMar>
+              <w:left w:w="30" w:type="dxa"/>
+            </w:tcMar>
+          </w:tcPr>
+          <w:p>
+            <w:pPr>
+              <w:pStyle w:val="Normal"/>
               <w:spacing w:lineRule="atLeast" w:line="240" w:before="120" w:after="120"/>
               <w:ind w:left="105" w:right="105" w:hanging="0"/>
               <w:rPr>
@@ -517,25 +485,23 @@
         </w:tc>
         <w:tc>
           <w:tcPr>
-            <w:tcW w:w="2340" w:type="dxa"/>
-            <w:tcBorders>
-              <w:top w:val="single" w:sz="4" w:space="0" w:color="000000"/>
-              <w:left w:val="single" w:sz="4" w:space="0" w:color="000000"/>
-              <w:bottom w:val="single" w:sz="4" w:space="0" w:color="000000"/>
-              <w:insideH w:val="single" w:sz="4" w:space="0" w:color="000000"/>
-              <w:right w:val="nil"/>
-              <w:insideV w:val="nil"/>
-            </w:tcBorders>
-            <w:shd w:fill="auto" w:val="clear"/>
-            <w:tcMar>
-              <w:left w:w="35" w:type="dxa"/>
-            </w:tcMar>
-          </w:tcPr>
-          <w:p>
-            <w:pPr>
-              <w:pStyle w:val="Normal"/>
-              <w:autoSpaceDE w:val="false"/>
-              <w:snapToGrid w:val="false"/>
+            <w:tcW w:w="2341" w:type="dxa"/>
+            <w:tcBorders>
+              <w:top w:val="single" w:sz="4" w:space="0" w:color="000001"/>
+              <w:left w:val="single" w:sz="4" w:space="0" w:color="000001"/>
+              <w:bottom w:val="single" w:sz="4" w:space="0" w:color="000001"/>
+              <w:insideH w:val="single" w:sz="4" w:space="0" w:color="000001"/>
+              <w:right w:val="nil"/>
+              <w:insideV w:val="nil"/>
+            </w:tcBorders>
+            <w:shd w:fill="FFFFFF" w:val="clear"/>
+            <w:tcMar>
+              <w:left w:w="30" w:type="dxa"/>
+            </w:tcMar>
+          </w:tcPr>
+          <w:p>
+            <w:pPr>
+              <w:pStyle w:val="Normal"/>
               <w:spacing w:lineRule="atLeast" w:line="240" w:before="120" w:after="120"/>
               <w:ind w:left="105" w:right="105" w:hanging="0"/>
               <w:rPr>
@@ -559,23 +525,21 @@
           <w:tcPr>
             <w:tcW w:w="2360" w:type="dxa"/>
             <w:tcBorders>
-              <w:top w:val="single" w:sz="4" w:space="0" w:color="000000"/>
-              <w:left w:val="single" w:sz="4" w:space="0" w:color="000000"/>
-              <w:bottom w:val="single" w:sz="4" w:space="0" w:color="000000"/>
-              <w:insideH w:val="single" w:sz="4" w:space="0" w:color="000000"/>
-              <w:right w:val="single" w:sz="4" w:space="0" w:color="000000"/>
-              <w:insideV w:val="single" w:sz="4" w:space="0" w:color="000000"/>
-            </w:tcBorders>
-            <w:shd w:fill="auto" w:val="clear"/>
-            <w:tcMar>
-              <w:left w:w="35" w:type="dxa"/>
-            </w:tcMar>
-          </w:tcPr>
-          <w:p>
-            <w:pPr>
-              <w:pStyle w:val="Normal"/>
-              <w:autoSpaceDE w:val="false"/>
-              <w:snapToGrid w:val="false"/>
+              <w:top w:val="single" w:sz="4" w:space="0" w:color="000001"/>
+              <w:left w:val="single" w:sz="4" w:space="0" w:color="000001"/>
+              <w:bottom w:val="single" w:sz="4" w:space="0" w:color="000001"/>
+              <w:insideH w:val="single" w:sz="4" w:space="0" w:color="000001"/>
+              <w:right w:val="single" w:sz="4" w:space="0" w:color="000001"/>
+              <w:insideV w:val="single" w:sz="4" w:space="0" w:color="000001"/>
+            </w:tcBorders>
+            <w:shd w:fill="FFFFFF" w:val="clear"/>
+            <w:tcMar>
+              <w:left w:w="30" w:type="dxa"/>
+            </w:tcMar>
+          </w:tcPr>
+          <w:p>
+            <w:pPr>
+              <w:pStyle w:val="Normal"/>
               <w:spacing w:lineRule="atLeast" w:line="240" w:before="120" w:after="120"/>
               <w:ind w:left="105" w:right="105" w:hanging="0"/>
               <w:rPr>
@@ -602,24 +566,23 @@
         </w:trPr>
         <w:tc>
           <w:tcPr>
-            <w:tcW w:w="2380" w:type="dxa"/>
-            <w:tcBorders>
-              <w:top w:val="single" w:sz="4" w:space="0" w:color="000000"/>
-              <w:left w:val="single" w:sz="4" w:space="0" w:color="000000"/>
-              <w:bottom w:val="single" w:sz="4" w:space="0" w:color="000000"/>
-              <w:insideH w:val="single" w:sz="4" w:space="0" w:color="000000"/>
-              <w:right w:val="nil"/>
-              <w:insideV w:val="nil"/>
-            </w:tcBorders>
-            <w:shd w:fill="auto" w:val="clear"/>
-            <w:tcMar>
-              <w:left w:w="35" w:type="dxa"/>
-            </w:tcMar>
-          </w:tcPr>
-          <w:p>
-            <w:pPr>
-              <w:pStyle w:val="Normal"/>
-              <w:autoSpaceDE w:val="false"/>
+            <w:tcW w:w="2379" w:type="dxa"/>
+            <w:tcBorders>
+              <w:top w:val="single" w:sz="4" w:space="0" w:color="000001"/>
+              <w:left w:val="single" w:sz="4" w:space="0" w:color="000001"/>
+              <w:bottom w:val="single" w:sz="4" w:space="0" w:color="000001"/>
+              <w:insideH w:val="single" w:sz="4" w:space="0" w:color="000001"/>
+              <w:right w:val="nil"/>
+              <w:insideV w:val="nil"/>
+            </w:tcBorders>
+            <w:shd w:fill="FFFFFF" w:val="clear"/>
+            <w:tcMar>
+              <w:left w:w="30" w:type="dxa"/>
+            </w:tcMar>
+          </w:tcPr>
+          <w:p>
+            <w:pPr>
+              <w:pStyle w:val="Normal"/>
               <w:spacing w:lineRule="atLeast" w:line="240" w:before="120" w:after="120"/>
               <w:ind w:left="105" w:right="105" w:hanging="0"/>
               <w:rPr>
@@ -644,23 +607,21 @@
           <w:tcPr>
             <w:tcW w:w="2340" w:type="dxa"/>
             <w:tcBorders>
-              <w:top w:val="single" w:sz="4" w:space="0" w:color="000000"/>
-              <w:left w:val="single" w:sz="4" w:space="0" w:color="000000"/>
-              <w:bottom w:val="single" w:sz="4" w:space="0" w:color="000000"/>
-              <w:insideH w:val="single" w:sz="4" w:space="0" w:color="000000"/>
-              <w:right w:val="nil"/>
-              <w:insideV w:val="nil"/>
-            </w:tcBorders>
-            <w:shd w:fill="auto" w:val="clear"/>
-            <w:tcMar>
-              <w:left w:w="35" w:type="dxa"/>
-            </w:tcMar>
-          </w:tcPr>
-          <w:p>
-            <w:pPr>
-              <w:pStyle w:val="Normal"/>
-              <w:autoSpaceDE w:val="false"/>
-              <w:snapToGrid w:val="false"/>
+              <w:top w:val="single" w:sz="4" w:space="0" w:color="000001"/>
+              <w:left w:val="single" w:sz="4" w:space="0" w:color="000001"/>
+              <w:bottom w:val="single" w:sz="4" w:space="0" w:color="000001"/>
+              <w:insideH w:val="single" w:sz="4" w:space="0" w:color="000001"/>
+              <w:right w:val="nil"/>
+              <w:insideV w:val="nil"/>
+            </w:tcBorders>
+            <w:shd w:fill="FFFFFF" w:val="clear"/>
+            <w:tcMar>
+              <w:left w:w="30" w:type="dxa"/>
+            </w:tcMar>
+          </w:tcPr>
+          <w:p>
+            <w:pPr>
+              <w:pStyle w:val="Normal"/>
               <w:spacing w:lineRule="atLeast" w:line="240" w:before="120" w:after="120"/>
               <w:ind w:left="105" w:right="105" w:hanging="0"/>
               <w:rPr>
@@ -682,25 +643,23 @@
         </w:tc>
         <w:tc>
           <w:tcPr>
-            <w:tcW w:w="2340" w:type="dxa"/>
-            <w:tcBorders>
-              <w:top w:val="single" w:sz="4" w:space="0" w:color="000000"/>
-              <w:left w:val="single" w:sz="4" w:space="0" w:color="000000"/>
-              <w:bottom w:val="single" w:sz="4" w:space="0" w:color="000000"/>
-              <w:insideH w:val="single" w:sz="4" w:space="0" w:color="000000"/>
-              <w:right w:val="nil"/>
-              <w:insideV w:val="nil"/>
-            </w:tcBorders>
-            <w:shd w:fill="auto" w:val="clear"/>
-            <w:tcMar>
-              <w:left w:w="35" w:type="dxa"/>
-            </w:tcMar>
-          </w:tcPr>
-          <w:p>
-            <w:pPr>
-              <w:pStyle w:val="Normal"/>
-              <w:autoSpaceDE w:val="false"/>
-              <w:snapToGrid w:val="false"/>
+            <w:tcW w:w="2341" w:type="dxa"/>
+            <w:tcBorders>
+              <w:top w:val="single" w:sz="4" w:space="0" w:color="000001"/>
+              <w:left w:val="single" w:sz="4" w:space="0" w:color="000001"/>
+              <w:bottom w:val="single" w:sz="4" w:space="0" w:color="000001"/>
+              <w:insideH w:val="single" w:sz="4" w:space="0" w:color="000001"/>
+              <w:right w:val="nil"/>
+              <w:insideV w:val="nil"/>
+            </w:tcBorders>
+            <w:shd w:fill="FFFFFF" w:val="clear"/>
+            <w:tcMar>
+              <w:left w:w="30" w:type="dxa"/>
+            </w:tcMar>
+          </w:tcPr>
+          <w:p>
+            <w:pPr>
+              <w:pStyle w:val="Normal"/>
               <w:spacing w:lineRule="atLeast" w:line="240" w:before="120" w:after="120"/>
               <w:ind w:left="105" w:right="105" w:hanging="0"/>
               <w:rPr>
@@ -724,23 +683,21 @@
           <w:tcPr>
             <w:tcW w:w="2360" w:type="dxa"/>
             <w:tcBorders>
-              <w:top w:val="single" w:sz="4" w:space="0" w:color="000000"/>
-              <w:left w:val="single" w:sz="4" w:space="0" w:color="000000"/>
-              <w:bottom w:val="single" w:sz="4" w:space="0" w:color="000000"/>
-              <w:insideH w:val="single" w:sz="4" w:space="0" w:color="000000"/>
-              <w:right w:val="single" w:sz="4" w:space="0" w:color="000000"/>
-              <w:insideV w:val="single" w:sz="4" w:space="0" w:color="000000"/>
-            </w:tcBorders>
-            <w:shd w:fill="auto" w:val="clear"/>
-            <w:tcMar>
-              <w:left w:w="35" w:type="dxa"/>
-            </w:tcMar>
-          </w:tcPr>
-          <w:p>
-            <w:pPr>
-              <w:pStyle w:val="Normal"/>
-              <w:autoSpaceDE w:val="false"/>
-              <w:snapToGrid w:val="false"/>
+              <w:top w:val="single" w:sz="4" w:space="0" w:color="000001"/>
+              <w:left w:val="single" w:sz="4" w:space="0" w:color="000001"/>
+              <w:bottom w:val="single" w:sz="4" w:space="0" w:color="000001"/>
+              <w:insideH w:val="single" w:sz="4" w:space="0" w:color="000001"/>
+              <w:right w:val="single" w:sz="4" w:space="0" w:color="000001"/>
+              <w:insideV w:val="single" w:sz="4" w:space="0" w:color="000001"/>
+            </w:tcBorders>
+            <w:shd w:fill="FFFFFF" w:val="clear"/>
+            <w:tcMar>
+              <w:left w:w="30" w:type="dxa"/>
+            </w:tcMar>
+          </w:tcPr>
+          <w:p>
+            <w:pPr>
+              <w:pStyle w:val="Normal"/>
               <w:spacing w:lineRule="atLeast" w:line="240" w:before="120" w:after="120"/>
               <w:ind w:left="105" w:right="105" w:hanging="0"/>
               <w:rPr>
@@ -765,7 +722,6 @@
     <w:p>
       <w:pPr>
         <w:pStyle w:val="Normal"/>
-        <w:autoSpaceDE w:val="false"/>
         <w:rPr>
           <w:rFonts w:cs="Arial" w:ascii="Arial" w:hAnsi="Arial"/>
           <w:color w:val="000000"/>
@@ -785,7 +741,6 @@
     <w:p>
       <w:pPr>
         <w:pStyle w:val="Normal"/>
-        <w:autoSpaceDE w:val="false"/>
         <w:spacing w:lineRule="atLeast" w:line="240" w:before="120" w:after="120"/>
         <w:rPr>
           <w:rFonts w:cs="Arial" w:ascii="Arial" w:hAnsi="Arial"/>
@@ -828,24 +783,24 @@
     <w:tbl>
       <w:tblPr>
         <w:jc w:val="left"/>
-        <w:tblInd w:w="-10" w:type="dxa"/>
+        <w:tblInd w:w="-15" w:type="dxa"/>
         <w:tblBorders>
-          <w:top w:val="single" w:sz="4" w:space="0" w:color="000000"/>
-          <w:left w:val="single" w:sz="4" w:space="0" w:color="000000"/>
-          <w:bottom w:val="single" w:sz="4" w:space="0" w:color="000000"/>
-          <w:insideH w:val="single" w:sz="4" w:space="0" w:color="000000"/>
+          <w:top w:val="single" w:sz="4" w:space="0" w:color="000001"/>
+          <w:left w:val="single" w:sz="4" w:space="0" w:color="000001"/>
+          <w:bottom w:val="single" w:sz="4" w:space="0" w:color="000001"/>
+          <w:insideH w:val="single" w:sz="4" w:space="0" w:color="000001"/>
           <w:right w:val="nil"/>
           <w:insideV w:val="nil"/>
         </w:tblBorders>
         <w:tblCellMar>
           <w:top w:w="0" w:type="dxa"/>
-          <w:left w:w="103" w:type="dxa"/>
+          <w:left w:w="98" w:type="dxa"/>
           <w:bottom w:w="0" w:type="dxa"/>
           <w:right w:w="108" w:type="dxa"/>
         </w:tblCellMar>
       </w:tblPr>
       <w:tblGrid>
-        <w:gridCol w:w="4068"/>
+        <w:gridCol w:w="4067"/>
         <w:gridCol w:w="5150"/>
       </w:tblGrid>
       <w:tr>
@@ -854,18 +809,18 @@
         </w:trPr>
         <w:tc>
           <w:tcPr>
-            <w:tcW w:w="4068" w:type="dxa"/>
-            <w:tcBorders>
-              <w:top w:val="single" w:sz="4" w:space="0" w:color="000000"/>
-              <w:left w:val="single" w:sz="4" w:space="0" w:color="000000"/>
-              <w:bottom w:val="single" w:sz="4" w:space="0" w:color="000000"/>
-              <w:insideH w:val="single" w:sz="4" w:space="0" w:color="000000"/>
-              <w:right w:val="nil"/>
-              <w:insideV w:val="nil"/>
-            </w:tcBorders>
-            <w:shd w:fill="auto" w:val="clear"/>
-            <w:tcMar>
-              <w:left w:w="103" w:type="dxa"/>
+            <w:tcW w:w="4067" w:type="dxa"/>
+            <w:tcBorders>
+              <w:top w:val="single" w:sz="4" w:space="0" w:color="000001"/>
+              <w:left w:val="single" w:sz="4" w:space="0" w:color="000001"/>
+              <w:bottom w:val="single" w:sz="4" w:space="0" w:color="000001"/>
+              <w:insideH w:val="single" w:sz="4" w:space="0" w:color="000001"/>
+              <w:right w:val="nil"/>
+              <w:insideV w:val="nil"/>
+            </w:tcBorders>
+            <w:shd w:fill="FFFFFF" w:val="clear"/>
+            <w:tcMar>
+              <w:left w:w="98" w:type="dxa"/>
             </w:tcMar>
           </w:tcPr>
           <w:p>
@@ -891,16 +846,16 @@
           <w:tcPr>
             <w:tcW w:w="5150" w:type="dxa"/>
             <w:tcBorders>
-              <w:top w:val="single" w:sz="4" w:space="0" w:color="000000"/>
-              <w:left w:val="single" w:sz="4" w:space="0" w:color="000000"/>
-              <w:bottom w:val="single" w:sz="4" w:space="0" w:color="000000"/>
-              <w:insideH w:val="single" w:sz="4" w:space="0" w:color="000000"/>
-              <w:right w:val="single" w:sz="4" w:space="0" w:color="000000"/>
-              <w:insideV w:val="single" w:sz="4" w:space="0" w:color="000000"/>
-            </w:tcBorders>
-            <w:shd w:fill="auto" w:val="clear"/>
-            <w:tcMar>
-              <w:left w:w="103" w:type="dxa"/>
+              <w:top w:val="single" w:sz="4" w:space="0" w:color="000001"/>
+              <w:left w:val="single" w:sz="4" w:space="0" w:color="000001"/>
+              <w:bottom w:val="single" w:sz="4" w:space="0" w:color="000001"/>
+              <w:insideH w:val="single" w:sz="4" w:space="0" w:color="000001"/>
+              <w:right w:val="single" w:sz="4" w:space="0" w:color="000001"/>
+              <w:insideV w:val="single" w:sz="4" w:space="0" w:color="000001"/>
+            </w:tcBorders>
+            <w:shd w:fill="FFFFFF" w:val="clear"/>
+            <w:tcMar>
+              <w:left w:w="98" w:type="dxa"/>
             </w:tcMar>
           </w:tcPr>
           <w:p>
@@ -956,24 +911,24 @@
     <w:tbl>
       <w:tblPr>
         <w:jc w:val="left"/>
-        <w:tblInd w:w="-10" w:type="dxa"/>
+        <w:tblInd w:w="-15" w:type="dxa"/>
         <w:tblBorders>
-          <w:top w:val="single" w:sz="4" w:space="0" w:color="000000"/>
-          <w:left w:val="single" w:sz="4" w:space="0" w:color="000000"/>
-          <w:bottom w:val="single" w:sz="4" w:space="0" w:color="000000"/>
-          <w:insideH w:val="single" w:sz="4" w:space="0" w:color="000000"/>
+          <w:top w:val="single" w:sz="4" w:space="0" w:color="000001"/>
+          <w:left w:val="single" w:sz="4" w:space="0" w:color="000001"/>
+          <w:bottom w:val="single" w:sz="4" w:space="0" w:color="000001"/>
+          <w:insideH w:val="single" w:sz="4" w:space="0" w:color="000001"/>
           <w:right w:val="nil"/>
           <w:insideV w:val="nil"/>
         </w:tblBorders>
         <w:tblCellMar>
           <w:top w:w="0" w:type="dxa"/>
-          <w:left w:w="103" w:type="dxa"/>
+          <w:left w:w="98" w:type="dxa"/>
           <w:bottom w:w="0" w:type="dxa"/>
           <w:right w:w="108" w:type="dxa"/>
         </w:tblCellMar>
       </w:tblPr>
       <w:tblGrid>
-        <w:gridCol w:w="1951"/>
+        <w:gridCol w:w="1950"/>
         <w:gridCol w:w="7267"/>
       </w:tblGrid>
       <w:tr>
@@ -982,18 +937,18 @@
         </w:trPr>
         <w:tc>
           <w:tcPr>
-            <w:tcW w:w="1951" w:type="dxa"/>
-            <w:tcBorders>
-              <w:top w:val="single" w:sz="4" w:space="0" w:color="000000"/>
-              <w:left w:val="single" w:sz="4" w:space="0" w:color="000000"/>
-              <w:bottom w:val="single" w:sz="4" w:space="0" w:color="000000"/>
-              <w:insideH w:val="single" w:sz="4" w:space="0" w:color="000000"/>
-              <w:right w:val="nil"/>
-              <w:insideV w:val="nil"/>
-            </w:tcBorders>
-            <w:shd w:fill="auto" w:val="clear"/>
-            <w:tcMar>
-              <w:left w:w="103" w:type="dxa"/>
+            <w:tcW w:w="1950" w:type="dxa"/>
+            <w:tcBorders>
+              <w:top w:val="single" w:sz="4" w:space="0" w:color="000001"/>
+              <w:left w:val="single" w:sz="4" w:space="0" w:color="000001"/>
+              <w:bottom w:val="single" w:sz="4" w:space="0" w:color="000001"/>
+              <w:insideH w:val="single" w:sz="4" w:space="0" w:color="000001"/>
+              <w:right w:val="nil"/>
+              <w:insideV w:val="nil"/>
+            </w:tcBorders>
+            <w:shd w:fill="FFFFFF" w:val="clear"/>
+            <w:tcMar>
+              <w:left w:w="98" w:type="dxa"/>
             </w:tcMar>
           </w:tcPr>
           <w:p>
@@ -1019,16 +974,16 @@
           <w:tcPr>
             <w:tcW w:w="7267" w:type="dxa"/>
             <w:tcBorders>
-              <w:top w:val="single" w:sz="4" w:space="0" w:color="000000"/>
-              <w:left w:val="single" w:sz="4" w:space="0" w:color="000000"/>
-              <w:bottom w:val="single" w:sz="4" w:space="0" w:color="000000"/>
-              <w:insideH w:val="single" w:sz="4" w:space="0" w:color="000000"/>
-              <w:right w:val="single" w:sz="4" w:space="0" w:color="000000"/>
-              <w:insideV w:val="single" w:sz="4" w:space="0" w:color="000000"/>
-            </w:tcBorders>
-            <w:shd w:fill="auto" w:val="clear"/>
-            <w:tcMar>
-              <w:left w:w="103" w:type="dxa"/>
+              <w:top w:val="single" w:sz="4" w:space="0" w:color="000001"/>
+              <w:left w:val="single" w:sz="4" w:space="0" w:color="000001"/>
+              <w:bottom w:val="single" w:sz="4" w:space="0" w:color="000001"/>
+              <w:insideH w:val="single" w:sz="4" w:space="0" w:color="000001"/>
+              <w:right w:val="single" w:sz="4" w:space="0" w:color="000001"/>
+              <w:insideV w:val="single" w:sz="4" w:space="0" w:color="000001"/>
+            </w:tcBorders>
+            <w:shd w:fill="FFFFFF" w:val="clear"/>
+            <w:tcMar>
+              <w:left w:w="98" w:type="dxa"/>
             </w:tcMar>
           </w:tcPr>
           <w:p>
@@ -1057,18 +1012,18 @@
         </w:trPr>
         <w:tc>
           <w:tcPr>
-            <w:tcW w:w="1951" w:type="dxa"/>
-            <w:tcBorders>
-              <w:top w:val="single" w:sz="4" w:space="0" w:color="000000"/>
-              <w:left w:val="single" w:sz="4" w:space="0" w:color="000000"/>
-              <w:bottom w:val="single" w:sz="4" w:space="0" w:color="000000"/>
-              <w:insideH w:val="single" w:sz="4" w:space="0" w:color="000000"/>
-              <w:right w:val="nil"/>
-              <w:insideV w:val="nil"/>
-            </w:tcBorders>
-            <w:shd w:fill="auto" w:val="clear"/>
-            <w:tcMar>
-              <w:left w:w="103" w:type="dxa"/>
+            <w:tcW w:w="1950" w:type="dxa"/>
+            <w:tcBorders>
+              <w:top w:val="single" w:sz="4" w:space="0" w:color="000001"/>
+              <w:left w:val="single" w:sz="4" w:space="0" w:color="000001"/>
+              <w:bottom w:val="single" w:sz="4" w:space="0" w:color="000001"/>
+              <w:insideH w:val="single" w:sz="4" w:space="0" w:color="000001"/>
+              <w:right w:val="nil"/>
+              <w:insideV w:val="nil"/>
+            </w:tcBorders>
+            <w:shd w:fill="FFFFFF" w:val="clear"/>
+            <w:tcMar>
+              <w:left w:w="98" w:type="dxa"/>
             </w:tcMar>
           </w:tcPr>
           <w:p>
@@ -1094,22 +1049,21 @@
           <w:tcPr>
             <w:tcW w:w="7267" w:type="dxa"/>
             <w:tcBorders>
-              <w:top w:val="single" w:sz="4" w:space="0" w:color="000000"/>
-              <w:left w:val="single" w:sz="4" w:space="0" w:color="000000"/>
-              <w:bottom w:val="single" w:sz="4" w:space="0" w:color="000000"/>
-              <w:insideH w:val="single" w:sz="4" w:space="0" w:color="000000"/>
-              <w:right w:val="single" w:sz="4" w:space="0" w:color="000000"/>
-              <w:insideV w:val="single" w:sz="4" w:space="0" w:color="000000"/>
-            </w:tcBorders>
-            <w:shd w:fill="auto" w:val="clear"/>
-            <w:tcMar>
-              <w:left w:w="103" w:type="dxa"/>
-            </w:tcMar>
-          </w:tcPr>
-          <w:p>
-            <w:pPr>
-              <w:pStyle w:val="Normal"/>
-              <w:snapToGrid w:val="false"/>
+              <w:top w:val="single" w:sz="4" w:space="0" w:color="000001"/>
+              <w:left w:val="single" w:sz="4" w:space="0" w:color="000001"/>
+              <w:bottom w:val="single" w:sz="4" w:space="0" w:color="000001"/>
+              <w:insideH w:val="single" w:sz="4" w:space="0" w:color="000001"/>
+              <w:right w:val="single" w:sz="4" w:space="0" w:color="000001"/>
+              <w:insideV w:val="single" w:sz="4" w:space="0" w:color="000001"/>
+            </w:tcBorders>
+            <w:shd w:fill="FFFFFF" w:val="clear"/>
+            <w:tcMar>
+              <w:left w:w="98" w:type="dxa"/>
+            </w:tcMar>
+          </w:tcPr>
+          <w:p>
+            <w:pPr>
+              <w:pStyle w:val="Normal"/>
               <w:rPr>
                 <w:rFonts w:cs="Arial" w:ascii="Arial" w:hAnsi="Arial"/>
                 <w:sz w:val="22"/>
@@ -1164,28 +1118,28 @@
     <w:tbl>
       <w:tblPr>
         <w:jc w:val="left"/>
-        <w:tblInd w:w="-12" w:type="dxa"/>
+        <w:tblInd w:w="-27" w:type="dxa"/>
         <w:tblBorders>
-          <w:top w:val="single" w:sz="6" w:space="0" w:color="000000"/>
-          <w:left w:val="single" w:sz="12" w:space="0" w:color="000000"/>
-          <w:bottom w:val="single" w:sz="6" w:space="0" w:color="000000"/>
-          <w:insideH w:val="single" w:sz="6" w:space="0" w:color="000000"/>
+          <w:top w:val="single" w:sz="6" w:space="0" w:color="000001"/>
+          <w:left w:val="single" w:sz="12" w:space="0" w:color="000001"/>
+          <w:bottom w:val="single" w:sz="6" w:space="0" w:color="000001"/>
+          <w:insideH w:val="single" w:sz="6" w:space="0" w:color="000001"/>
           <w:right w:val="nil"/>
           <w:insideV w:val="nil"/>
         </w:tblBorders>
         <w:tblCellMar>
           <w:top w:w="0" w:type="dxa"/>
-          <w:left w:w="93" w:type="dxa"/>
+          <w:left w:w="78" w:type="dxa"/>
           <w:bottom w:w="0" w:type="dxa"/>
           <w:right w:w="108" w:type="dxa"/>
         </w:tblCellMar>
       </w:tblPr>
       <w:tblGrid>
-        <w:gridCol w:w="1083"/>
+        <w:gridCol w:w="1082"/>
         <w:gridCol w:w="2126"/>
-        <w:gridCol w:w="2461"/>
+        <w:gridCol w:w="2460"/>
         <w:gridCol w:w="1224"/>
-        <w:gridCol w:w="2328"/>
+        <w:gridCol w:w="2330"/>
       </w:tblGrid>
       <w:tr>
         <w:trPr>
@@ -1194,18 +1148,18 @@
         </w:trPr>
         <w:tc>
           <w:tcPr>
-            <w:tcW w:w="1083" w:type="dxa"/>
-            <w:tcBorders>
-              <w:top w:val="single" w:sz="6" w:space="0" w:color="000000"/>
-              <w:left w:val="single" w:sz="12" w:space="0" w:color="000000"/>
-              <w:bottom w:val="single" w:sz="6" w:space="0" w:color="000000"/>
-              <w:insideH w:val="single" w:sz="6" w:space="0" w:color="000000"/>
+            <w:tcW w:w="1082" w:type="dxa"/>
+            <w:tcBorders>
+              <w:top w:val="single" w:sz="6" w:space="0" w:color="000001"/>
+              <w:left w:val="single" w:sz="12" w:space="0" w:color="000001"/>
+              <w:bottom w:val="single" w:sz="6" w:space="0" w:color="000001"/>
+              <w:insideH w:val="single" w:sz="6" w:space="0" w:color="000001"/>
               <w:right w:val="nil"/>
               <w:insideV w:val="nil"/>
             </w:tcBorders>
             <w:shd w:fill="B8CCE4" w:val="clear"/>
             <w:tcMar>
-              <w:left w:w="93" w:type="dxa"/>
+              <w:left w:w="78" w:type="dxa"/>
             </w:tcMar>
           </w:tcPr>
           <w:p>
@@ -1236,16 +1190,16 @@
           <w:tcPr>
             <w:tcW w:w="2126" w:type="dxa"/>
             <w:tcBorders>
-              <w:top w:val="single" w:sz="6" w:space="0" w:color="000000"/>
-              <w:left w:val="single" w:sz="6" w:space="0" w:color="000000"/>
-              <w:bottom w:val="single" w:sz="6" w:space="0" w:color="000000"/>
-              <w:insideH w:val="single" w:sz="6" w:space="0" w:color="000000"/>
+              <w:top w:val="single" w:sz="6" w:space="0" w:color="000001"/>
+              <w:left w:val="single" w:sz="6" w:space="0" w:color="000001"/>
+              <w:bottom w:val="single" w:sz="6" w:space="0" w:color="000001"/>
+              <w:insideH w:val="single" w:sz="6" w:space="0" w:color="000001"/>
               <w:right w:val="nil"/>
               <w:insideV w:val="nil"/>
             </w:tcBorders>
             <w:shd w:fill="B8CCE4" w:val="clear"/>
             <w:tcMar>
-              <w:left w:w="100" w:type="dxa"/>
+              <w:left w:w="92" w:type="dxa"/>
             </w:tcMar>
           </w:tcPr>
           <w:p>
@@ -1274,24 +1228,23 @@
         </w:tc>
         <w:tc>
           <w:tcPr>
-            <w:tcW w:w="2461" w:type="dxa"/>
-            <w:tcBorders>
-              <w:top w:val="single" w:sz="6" w:space="0" w:color="000000"/>
-              <w:left w:val="single" w:sz="6" w:space="0" w:color="000000"/>
-              <w:bottom w:val="single" w:sz="6" w:space="0" w:color="000000"/>
-              <w:insideH w:val="single" w:sz="6" w:space="0" w:color="000000"/>
+            <w:tcW w:w="2460" w:type="dxa"/>
+            <w:tcBorders>
+              <w:top w:val="single" w:sz="6" w:space="0" w:color="000001"/>
+              <w:left w:val="single" w:sz="6" w:space="0" w:color="000001"/>
+              <w:bottom w:val="single" w:sz="6" w:space="0" w:color="000001"/>
+              <w:insideH w:val="single" w:sz="6" w:space="0" w:color="000001"/>
               <w:right w:val="nil"/>
               <w:insideV w:val="nil"/>
             </w:tcBorders>
             <w:shd w:fill="B8CCE4" w:val="clear"/>
             <w:tcMar>
-              <w:left w:w="100" w:type="dxa"/>
-            </w:tcMar>
-          </w:tcPr>
-          <w:p>
-            <w:pPr>
-              <w:pStyle w:val="Normal"/>
-              <w:snapToGrid w:val="false"/>
+              <w:left w:w="92" w:type="dxa"/>
+            </w:tcMar>
+          </w:tcPr>
+          <w:p>
+            <w:pPr>
+              <w:pStyle w:val="Normal"/>
               <w:rPr>
                 <w:rFonts w:cs="Arial" w:ascii="Arial" w:hAnsi="Arial"/>
                 <w:b/>
@@ -1358,16 +1311,16 @@
           <w:tcPr>
             <w:tcW w:w="1224" w:type="dxa"/>
             <w:tcBorders>
-              <w:top w:val="single" w:sz="6" w:space="0" w:color="000000"/>
-              <w:left w:val="single" w:sz="12" w:space="0" w:color="000000"/>
-              <w:bottom w:val="single" w:sz="6" w:space="0" w:color="000000"/>
-              <w:insideH w:val="single" w:sz="6" w:space="0" w:color="000000"/>
+              <w:top w:val="single" w:sz="6" w:space="0" w:color="000001"/>
+              <w:left w:val="single" w:sz="12" w:space="0" w:color="000001"/>
+              <w:bottom w:val="single" w:sz="6" w:space="0" w:color="000001"/>
+              <w:insideH w:val="single" w:sz="6" w:space="0" w:color="000001"/>
               <w:right w:val="nil"/>
               <w:insideV w:val="nil"/>
             </w:tcBorders>
             <w:shd w:fill="B8CCE4" w:val="clear"/>
             <w:tcMar>
-              <w:left w:w="93" w:type="dxa"/>
+              <w:left w:w="78" w:type="dxa"/>
             </w:tcMar>
           </w:tcPr>
           <w:p>
@@ -1438,24 +1391,23 @@
         </w:tc>
         <w:tc>
           <w:tcPr>
-            <w:tcW w:w="2328" w:type="dxa"/>
-            <w:tcBorders>
-              <w:top w:val="single" w:sz="6" w:space="0" w:color="000000"/>
-              <w:left w:val="single" w:sz="12" w:space="0" w:color="000000"/>
-              <w:bottom w:val="single" w:sz="6" w:space="0" w:color="000000"/>
-              <w:insideH w:val="single" w:sz="6" w:space="0" w:color="000000"/>
-              <w:right w:val="single" w:sz="12" w:space="0" w:color="000000"/>
-              <w:insideV w:val="single" w:sz="12" w:space="0" w:color="000000"/>
+            <w:tcW w:w="2330" w:type="dxa"/>
+            <w:tcBorders>
+              <w:top w:val="single" w:sz="6" w:space="0" w:color="000001"/>
+              <w:left w:val="single" w:sz="12" w:space="0" w:color="000001"/>
+              <w:bottom w:val="single" w:sz="6" w:space="0" w:color="000001"/>
+              <w:insideH w:val="single" w:sz="6" w:space="0" w:color="000001"/>
+              <w:right w:val="single" w:sz="12" w:space="0" w:color="000001"/>
+              <w:insideV w:val="single" w:sz="12" w:space="0" w:color="000001"/>
             </w:tcBorders>
             <w:shd w:fill="B8CCE4" w:val="clear"/>
             <w:tcMar>
-              <w:left w:w="93" w:type="dxa"/>
-            </w:tcMar>
-          </w:tcPr>
-          <w:p>
-            <w:pPr>
-              <w:pStyle w:val="Normal"/>
-              <w:snapToGrid w:val="false"/>
+              <w:left w:w="78" w:type="dxa"/>
+            </w:tcMar>
+          </w:tcPr>
+          <w:p>
+            <w:pPr>
+              <w:pStyle w:val="Normal"/>
               <w:rPr>
                 <w:rFonts w:cs="Arial" w:ascii="Arial" w:hAnsi="Arial"/>
                 <w:b/>
@@ -1504,18 +1456,18 @@
         </w:trPr>
         <w:tc>
           <w:tcPr>
-            <w:tcW w:w="1083" w:type="dxa"/>
-            <w:tcBorders>
-              <w:top w:val="single" w:sz="6" w:space="0" w:color="000000"/>
-              <w:left w:val="single" w:sz="12" w:space="0" w:color="000000"/>
-              <w:bottom w:val="single" w:sz="6" w:space="0" w:color="000000"/>
-              <w:insideH w:val="single" w:sz="6" w:space="0" w:color="000000"/>
-              <w:right w:val="nil"/>
-              <w:insideV w:val="nil"/>
-            </w:tcBorders>
-            <w:shd w:fill="auto" w:val="clear"/>
-            <w:tcMar>
-              <w:left w:w="93" w:type="dxa"/>
+            <w:tcW w:w="1082" w:type="dxa"/>
+            <w:tcBorders>
+              <w:top w:val="single" w:sz="6" w:space="0" w:color="000001"/>
+              <w:left w:val="single" w:sz="12" w:space="0" w:color="000001"/>
+              <w:bottom w:val="single" w:sz="6" w:space="0" w:color="000001"/>
+              <w:insideH w:val="single" w:sz="6" w:space="0" w:color="000001"/>
+              <w:right w:val="nil"/>
+              <w:insideV w:val="nil"/>
+            </w:tcBorders>
+            <w:shd w:fill="FFFFFF" w:val="clear"/>
+            <w:tcMar>
+              <w:left w:w="78" w:type="dxa"/>
             </w:tcMar>
           </w:tcPr>
           <w:p>
@@ -1535,6 +1487,14 @@
                 <w:sz w:val="22"/>
                 <w:szCs w:val="22"/>
               </w:rPr>
+              <w:t>0</w:t>
+            </w:r>
+            <w:r>
+              <w:rPr>
+                <w:rFonts w:cs="Arial" w:ascii="Arial" w:hAnsi="Arial"/>
+                <w:sz w:val="22"/>
+                <w:szCs w:val="22"/>
+              </w:rPr>
               <w:t>1</w:t>
             </w:r>
           </w:p>
@@ -1543,71 +1503,71 @@
           <w:tcPr>
             <w:tcW w:w="2126" w:type="dxa"/>
             <w:tcBorders>
-              <w:top w:val="single" w:sz="6" w:space="0" w:color="000000"/>
-              <w:left w:val="single" w:sz="6" w:space="0" w:color="000000"/>
-              <w:bottom w:val="single" w:sz="6" w:space="0" w:color="000000"/>
-              <w:insideH w:val="single" w:sz="6" w:space="0" w:color="000000"/>
-              <w:right w:val="nil"/>
-              <w:insideV w:val="nil"/>
-            </w:tcBorders>
-            <w:shd w:fill="auto" w:val="clear"/>
-            <w:tcMar>
-              <w:left w:w="100" w:type="dxa"/>
-            </w:tcMar>
-          </w:tcPr>
-          <w:p>
-            <w:pPr>
-              <w:pStyle w:val="Normal"/>
-              <w:spacing w:before="120" w:after="120"/>
-              <w:rPr>
-                <w:rFonts w:cs="Arial" w:ascii="Arial" w:hAnsi="Arial"/>
-                <w:sz w:val="22"/>
-                <w:szCs w:val="22"/>
-              </w:rPr>
-            </w:pPr>
-            <w:r>
-              <w:rPr>
-                <w:rFonts w:cs="Arial" w:ascii="Arial" w:hAnsi="Arial"/>
-                <w:sz w:val="22"/>
-                <w:szCs w:val="22"/>
-              </w:rPr>
-              <w:t>Login</w:t>
-            </w:r>
-          </w:p>
-        </w:tc>
-        <w:tc>
-          <w:tcPr>
-            <w:tcW w:w="2461" w:type="dxa"/>
-            <w:tcBorders>
-              <w:top w:val="single" w:sz="6" w:space="0" w:color="000000"/>
-              <w:left w:val="single" w:sz="6" w:space="0" w:color="000000"/>
-              <w:bottom w:val="single" w:sz="6" w:space="0" w:color="000000"/>
-              <w:insideH w:val="single" w:sz="6" w:space="0" w:color="000000"/>
-              <w:right w:val="nil"/>
-              <w:insideV w:val="nil"/>
-            </w:tcBorders>
-            <w:shd w:fill="auto" w:val="clear"/>
-            <w:tcMar>
-              <w:left w:w="100" w:type="dxa"/>
-            </w:tcMar>
-          </w:tcPr>
-          <w:p>
-            <w:pPr>
-              <w:pStyle w:val="Normal"/>
-              <w:spacing w:before="120" w:after="120"/>
-              <w:rPr>
-                <w:rFonts w:cs="Arial" w:ascii="Arial" w:hAnsi="Arial"/>
-                <w:sz w:val="22"/>
-                <w:szCs w:val="22"/>
-              </w:rPr>
-            </w:pPr>
-            <w:r>
-              <w:rPr>
-                <w:rFonts w:cs="Arial" w:ascii="Arial" w:hAnsi="Arial"/>
-                <w:sz w:val="22"/>
-                <w:szCs w:val="22"/>
-              </w:rPr>
-              <w:t>User is logged in</w:t>
+              <w:top w:val="single" w:sz="6" w:space="0" w:color="000001"/>
+              <w:left w:val="single" w:sz="6" w:space="0" w:color="000001"/>
+              <w:bottom w:val="single" w:sz="6" w:space="0" w:color="000001"/>
+              <w:insideH w:val="single" w:sz="6" w:space="0" w:color="000001"/>
+              <w:right w:val="nil"/>
+              <w:insideV w:val="nil"/>
+            </w:tcBorders>
+            <w:shd w:fill="FFFFFF" w:val="clear"/>
+            <w:tcMar>
+              <w:left w:w="92" w:type="dxa"/>
+            </w:tcMar>
+          </w:tcPr>
+          <w:p>
+            <w:pPr>
+              <w:pStyle w:val="Normal"/>
+              <w:spacing w:before="120" w:after="120"/>
+              <w:rPr>
+                <w:rFonts w:cs="Arial" w:ascii="Arial" w:hAnsi="Arial"/>
+                <w:sz w:val="22"/>
+                <w:szCs w:val="22"/>
+              </w:rPr>
+            </w:pPr>
+            <w:r>
+              <w:rPr>
+                <w:rFonts w:cs="Arial" w:ascii="Arial" w:hAnsi="Arial"/>
+                <w:sz w:val="22"/>
+                <w:szCs w:val="22"/>
+              </w:rPr>
+              <w:t>testGetUsers</w:t>
+            </w:r>
+          </w:p>
+        </w:tc>
+        <w:tc>
+          <w:tcPr>
+            <w:tcW w:w="2460" w:type="dxa"/>
+            <w:tcBorders>
+              <w:top w:val="single" w:sz="6" w:space="0" w:color="000001"/>
+              <w:left w:val="single" w:sz="6" w:space="0" w:color="000001"/>
+              <w:bottom w:val="single" w:sz="6" w:space="0" w:color="000001"/>
+              <w:insideH w:val="single" w:sz="6" w:space="0" w:color="000001"/>
+              <w:right w:val="nil"/>
+              <w:insideV w:val="nil"/>
+            </w:tcBorders>
+            <w:shd w:fill="FFFFFF" w:val="clear"/>
+            <w:tcMar>
+              <w:left w:w="92" w:type="dxa"/>
+            </w:tcMar>
+          </w:tcPr>
+          <w:p>
+            <w:pPr>
+              <w:pStyle w:val="Normal"/>
+              <w:spacing w:before="120" w:after="120"/>
+              <w:rPr>
+                <w:rFonts w:cs="Arial" w:ascii="Arial" w:hAnsi="Arial"/>
+                <w:sz w:val="22"/>
+                <w:szCs w:val="22"/>
+              </w:rPr>
+            </w:pPr>
+            <w:r>
+              <w:rPr>
+                <w:rFonts w:cs="Arial" w:ascii="Arial" w:hAnsi="Arial"/>
+                <w:sz w:val="22"/>
+                <w:szCs w:val="22"/>
+              </w:rPr>
+              <w:t>NOT NULL</w:t>
             </w:r>
           </w:p>
         </w:tc>
@@ -1615,16 +1575,16 @@
           <w:tcPr>
             <w:tcW w:w="1224" w:type="dxa"/>
             <w:tcBorders>
-              <w:top w:val="single" w:sz="6" w:space="0" w:color="000000"/>
-              <w:left w:val="single" w:sz="12" w:space="0" w:color="000000"/>
-              <w:bottom w:val="single" w:sz="6" w:space="0" w:color="000000"/>
-              <w:insideH w:val="single" w:sz="6" w:space="0" w:color="000000"/>
-              <w:right w:val="nil"/>
-              <w:insideV w:val="nil"/>
-            </w:tcBorders>
-            <w:shd w:fill="auto" w:val="clear"/>
-            <w:tcMar>
-              <w:left w:w="93" w:type="dxa"/>
+              <w:top w:val="single" w:sz="6" w:space="0" w:color="000001"/>
+              <w:left w:val="single" w:sz="12" w:space="0" w:color="000001"/>
+              <w:bottom w:val="single" w:sz="6" w:space="0" w:color="000001"/>
+              <w:insideH w:val="single" w:sz="6" w:space="0" w:color="000001"/>
+              <w:right w:val="nil"/>
+              <w:insideV w:val="nil"/>
+            </w:tcBorders>
+            <w:shd w:fill="FFFFFF" w:val="clear"/>
+            <w:tcMar>
+              <w:left w:w="78" w:type="dxa"/>
             </w:tcMar>
           </w:tcPr>
           <w:p>
@@ -1644,44 +1604,44 @@
                 <w:sz w:val="22"/>
                 <w:szCs w:val="22"/>
               </w:rPr>
+              <w:t>NOT NULL</w:t>
+            </w:r>
+          </w:p>
+        </w:tc>
+        <w:tc>
+          <w:tcPr>
+            <w:tcW w:w="2330" w:type="dxa"/>
+            <w:tcBorders>
+              <w:top w:val="single" w:sz="6" w:space="0" w:color="000001"/>
+              <w:left w:val="single" w:sz="12" w:space="0" w:color="000001"/>
+              <w:bottom w:val="single" w:sz="6" w:space="0" w:color="000001"/>
+              <w:insideH w:val="single" w:sz="6" w:space="0" w:color="000001"/>
+              <w:right w:val="single" w:sz="12" w:space="0" w:color="000001"/>
+              <w:insideV w:val="single" w:sz="12" w:space="0" w:color="000001"/>
+            </w:tcBorders>
+            <w:shd w:fill="FFFFFF" w:val="clear"/>
+            <w:tcMar>
+              <w:left w:w="78" w:type="dxa"/>
+            </w:tcMar>
+          </w:tcPr>
+          <w:p>
+            <w:pPr>
+              <w:pStyle w:val="Normal"/>
+              <w:spacing w:before="120" w:after="120"/>
+              <w:jc w:val="both"/>
+              <w:rPr>
+                <w:rFonts w:cs="Arial" w:ascii="Arial" w:hAnsi="Arial"/>
+                <w:sz w:val="22"/>
+                <w:szCs w:val="22"/>
+              </w:rPr>
+            </w:pPr>
+            <w:r>
+              <w:rPr>
+                <w:rFonts w:cs="Arial" w:ascii="Arial" w:hAnsi="Arial"/>
+                <w:sz w:val="22"/>
+                <w:szCs w:val="22"/>
+              </w:rPr>
               <w:t>PASS</w:t>
-            </w:r>
-          </w:p>
-        </w:tc>
-        <w:tc>
-          <w:tcPr>
-            <w:tcW w:w="2328" w:type="dxa"/>
-            <w:tcBorders>
-              <w:top w:val="single" w:sz="6" w:space="0" w:color="000000"/>
-              <w:left w:val="single" w:sz="12" w:space="0" w:color="000000"/>
-              <w:bottom w:val="single" w:sz="6" w:space="0" w:color="000000"/>
-              <w:insideH w:val="single" w:sz="6" w:space="0" w:color="000000"/>
-              <w:right w:val="single" w:sz="12" w:space="0" w:color="000000"/>
-              <w:insideV w:val="single" w:sz="12" w:space="0" w:color="000000"/>
-            </w:tcBorders>
-            <w:shd w:fill="auto" w:val="clear"/>
-            <w:tcMar>
-              <w:left w:w="93" w:type="dxa"/>
-            </w:tcMar>
-          </w:tcPr>
-          <w:p>
-            <w:pPr>
-              <w:pStyle w:val="Normal"/>
-              <w:snapToGrid w:val="false"/>
-              <w:spacing w:before="120" w:after="120"/>
-              <w:jc w:val="both"/>
-              <w:rPr>
-                <w:rFonts w:cs="Arial" w:ascii="Arial" w:hAnsi="Arial"/>
-                <w:sz w:val="22"/>
-                <w:szCs w:val="22"/>
-              </w:rPr>
-            </w:pPr>
-            <w:r>
-              <w:rPr>
-                <w:rFonts w:cs="Arial" w:ascii="Arial" w:hAnsi="Arial"/>
-                <w:sz w:val="22"/>
-                <w:szCs w:val="22"/>
-              </w:rPr>
             </w:r>
           </w:p>
         </w:tc>
@@ -1692,18 +1652,18 @@
         </w:trPr>
         <w:tc>
           <w:tcPr>
-            <w:tcW w:w="1083" w:type="dxa"/>
-            <w:tcBorders>
-              <w:top w:val="single" w:sz="6" w:space="0" w:color="000000"/>
-              <w:left w:val="single" w:sz="12" w:space="0" w:color="000000"/>
-              <w:bottom w:val="single" w:sz="6" w:space="0" w:color="000000"/>
-              <w:insideH w:val="single" w:sz="6" w:space="0" w:color="000000"/>
-              <w:right w:val="nil"/>
-              <w:insideV w:val="nil"/>
-            </w:tcBorders>
-            <w:shd w:fill="auto" w:val="clear"/>
-            <w:tcMar>
-              <w:left w:w="93" w:type="dxa"/>
+            <w:tcW w:w="1082" w:type="dxa"/>
+            <w:tcBorders>
+              <w:top w:val="single" w:sz="6" w:space="0" w:color="000001"/>
+              <w:left w:val="single" w:sz="12" w:space="0" w:color="000001"/>
+              <w:bottom w:val="single" w:sz="6" w:space="0" w:color="000001"/>
+              <w:insideH w:val="single" w:sz="6" w:space="0" w:color="000001"/>
+              <w:right w:val="nil"/>
+              <w:insideV w:val="nil"/>
+            </w:tcBorders>
+            <w:shd w:fill="FFFFFF" w:val="clear"/>
+            <w:tcMar>
+              <w:left w:w="78" w:type="dxa"/>
             </w:tcMar>
           </w:tcPr>
           <w:p>
@@ -1723,6 +1683,14 @@
                 <w:sz w:val="22"/>
                 <w:szCs w:val="22"/>
               </w:rPr>
+              <w:t>0</w:t>
+            </w:r>
+            <w:r>
+              <w:rPr>
+                <w:rFonts w:cs="Arial" w:ascii="Arial" w:hAnsi="Arial"/>
+                <w:sz w:val="22"/>
+                <w:szCs w:val="22"/>
+              </w:rPr>
               <w:t>2</w:t>
             </w:r>
           </w:p>
@@ -1731,71 +1699,71 @@
           <w:tcPr>
             <w:tcW w:w="2126" w:type="dxa"/>
             <w:tcBorders>
-              <w:top w:val="single" w:sz="6" w:space="0" w:color="000000"/>
-              <w:left w:val="single" w:sz="6" w:space="0" w:color="000000"/>
-              <w:bottom w:val="single" w:sz="6" w:space="0" w:color="000000"/>
-              <w:insideH w:val="single" w:sz="6" w:space="0" w:color="000000"/>
-              <w:right w:val="nil"/>
-              <w:insideV w:val="nil"/>
-            </w:tcBorders>
-            <w:shd w:fill="auto" w:val="clear"/>
-            <w:tcMar>
-              <w:left w:w="100" w:type="dxa"/>
-            </w:tcMar>
-          </w:tcPr>
-          <w:p>
-            <w:pPr>
-              <w:pStyle w:val="Normal"/>
-              <w:spacing w:before="120" w:after="120"/>
-              <w:rPr>
-                <w:rFonts w:cs="Arial" w:ascii="Arial" w:hAnsi="Arial"/>
-                <w:sz w:val="22"/>
-                <w:szCs w:val="22"/>
-              </w:rPr>
-            </w:pPr>
-            <w:r>
-              <w:rPr>
-                <w:rFonts w:cs="Arial" w:ascii="Arial" w:hAnsi="Arial"/>
-                <w:sz w:val="22"/>
-                <w:szCs w:val="22"/>
-              </w:rPr>
-              <w:t>Register</w:t>
-            </w:r>
-          </w:p>
-        </w:tc>
-        <w:tc>
-          <w:tcPr>
-            <w:tcW w:w="2461" w:type="dxa"/>
-            <w:tcBorders>
-              <w:top w:val="single" w:sz="6" w:space="0" w:color="000000"/>
-              <w:left w:val="single" w:sz="6" w:space="0" w:color="000000"/>
-              <w:bottom w:val="single" w:sz="6" w:space="0" w:color="000000"/>
-              <w:insideH w:val="single" w:sz="6" w:space="0" w:color="000000"/>
-              <w:right w:val="nil"/>
-              <w:insideV w:val="nil"/>
-            </w:tcBorders>
-            <w:shd w:fill="auto" w:val="clear"/>
-            <w:tcMar>
-              <w:left w:w="100" w:type="dxa"/>
-            </w:tcMar>
-          </w:tcPr>
-          <w:p>
-            <w:pPr>
-              <w:pStyle w:val="Normal"/>
-              <w:spacing w:before="120" w:after="120"/>
-              <w:rPr>
-                <w:rFonts w:cs="Arial" w:ascii="Arial" w:hAnsi="Arial"/>
-                <w:sz w:val="22"/>
-                <w:szCs w:val="22"/>
-              </w:rPr>
-            </w:pPr>
-            <w:r>
-              <w:rPr>
-                <w:rFonts w:cs="Arial" w:ascii="Arial" w:hAnsi="Arial"/>
-                <w:sz w:val="22"/>
-                <w:szCs w:val="22"/>
-              </w:rPr>
-              <w:t>User Account Created</w:t>
+              <w:top w:val="single" w:sz="6" w:space="0" w:color="000001"/>
+              <w:left w:val="single" w:sz="6" w:space="0" w:color="000001"/>
+              <w:bottom w:val="single" w:sz="6" w:space="0" w:color="000001"/>
+              <w:insideH w:val="single" w:sz="6" w:space="0" w:color="000001"/>
+              <w:right w:val="nil"/>
+              <w:insideV w:val="nil"/>
+            </w:tcBorders>
+            <w:shd w:fill="FFFFFF" w:val="clear"/>
+            <w:tcMar>
+              <w:left w:w="92" w:type="dxa"/>
+            </w:tcMar>
+          </w:tcPr>
+          <w:p>
+            <w:pPr>
+              <w:pStyle w:val="Normal"/>
+              <w:spacing w:before="120" w:after="120"/>
+              <w:rPr>
+                <w:rFonts w:cs="Arial" w:ascii="Arial" w:hAnsi="Arial"/>
+                <w:sz w:val="22"/>
+                <w:szCs w:val="22"/>
+              </w:rPr>
+            </w:pPr>
+            <w:r>
+              <w:rPr>
+                <w:rFonts w:cs="Arial" w:ascii="Arial" w:hAnsi="Arial"/>
+                <w:sz w:val="22"/>
+                <w:szCs w:val="22"/>
+              </w:rPr>
+              <w:t>testGetUsersFuzzy</w:t>
+            </w:r>
+          </w:p>
+        </w:tc>
+        <w:tc>
+          <w:tcPr>
+            <w:tcW w:w="2460" w:type="dxa"/>
+            <w:tcBorders>
+              <w:top w:val="single" w:sz="6" w:space="0" w:color="000001"/>
+              <w:left w:val="single" w:sz="6" w:space="0" w:color="000001"/>
+              <w:bottom w:val="single" w:sz="6" w:space="0" w:color="000001"/>
+              <w:insideH w:val="single" w:sz="6" w:space="0" w:color="000001"/>
+              <w:right w:val="nil"/>
+              <w:insideV w:val="nil"/>
+            </w:tcBorders>
+            <w:shd w:fill="FFFFFF" w:val="clear"/>
+            <w:tcMar>
+              <w:left w:w="92" w:type="dxa"/>
+            </w:tcMar>
+          </w:tcPr>
+          <w:p>
+            <w:pPr>
+              <w:pStyle w:val="Normal"/>
+              <w:spacing w:before="120" w:after="120"/>
+              <w:rPr>
+                <w:rFonts w:cs="Arial" w:ascii="Arial" w:hAnsi="Arial"/>
+                <w:sz w:val="22"/>
+                <w:szCs w:val="22"/>
+              </w:rPr>
+            </w:pPr>
+            <w:r>
+              <w:rPr>
+                <w:rFonts w:cs="Arial" w:ascii="Arial" w:hAnsi="Arial"/>
+                <w:sz w:val="22"/>
+                <w:szCs w:val="22"/>
+              </w:rPr>
+              <w:t>NOT NULL</w:t>
             </w:r>
           </w:p>
         </w:tc>
@@ -1803,16 +1771,16 @@
           <w:tcPr>
             <w:tcW w:w="1224" w:type="dxa"/>
             <w:tcBorders>
-              <w:top w:val="single" w:sz="6" w:space="0" w:color="000000"/>
-              <w:left w:val="single" w:sz="12" w:space="0" w:color="000000"/>
-              <w:bottom w:val="single" w:sz="6" w:space="0" w:color="000000"/>
-              <w:insideH w:val="single" w:sz="6" w:space="0" w:color="000000"/>
-              <w:right w:val="nil"/>
-              <w:insideV w:val="nil"/>
-            </w:tcBorders>
-            <w:shd w:fill="auto" w:val="clear"/>
-            <w:tcMar>
-              <w:left w:w="93" w:type="dxa"/>
+              <w:top w:val="single" w:sz="6" w:space="0" w:color="000001"/>
+              <w:left w:val="single" w:sz="12" w:space="0" w:color="000001"/>
+              <w:bottom w:val="single" w:sz="6" w:space="0" w:color="000001"/>
+              <w:insideH w:val="single" w:sz="6" w:space="0" w:color="000001"/>
+              <w:right w:val="nil"/>
+              <w:insideV w:val="nil"/>
+            </w:tcBorders>
+            <w:shd w:fill="FFFFFF" w:val="clear"/>
+            <w:tcMar>
+              <w:left w:w="78" w:type="dxa"/>
             </w:tcMar>
           </w:tcPr>
           <w:p>
@@ -1832,44 +1800,44 @@
                 <w:sz w:val="22"/>
                 <w:szCs w:val="22"/>
               </w:rPr>
+              <w:t>NOT NULL</w:t>
+            </w:r>
+          </w:p>
+        </w:tc>
+        <w:tc>
+          <w:tcPr>
+            <w:tcW w:w="2330" w:type="dxa"/>
+            <w:tcBorders>
+              <w:top w:val="single" w:sz="6" w:space="0" w:color="000001"/>
+              <w:left w:val="single" w:sz="12" w:space="0" w:color="000001"/>
+              <w:bottom w:val="single" w:sz="6" w:space="0" w:color="000001"/>
+              <w:insideH w:val="single" w:sz="6" w:space="0" w:color="000001"/>
+              <w:right w:val="single" w:sz="12" w:space="0" w:color="000001"/>
+              <w:insideV w:val="single" w:sz="12" w:space="0" w:color="000001"/>
+            </w:tcBorders>
+            <w:shd w:fill="FFFFFF" w:val="clear"/>
+            <w:tcMar>
+              <w:left w:w="78" w:type="dxa"/>
+            </w:tcMar>
+          </w:tcPr>
+          <w:p>
+            <w:pPr>
+              <w:pStyle w:val="Normal"/>
+              <w:spacing w:before="120" w:after="120"/>
+              <w:jc w:val="both"/>
+              <w:rPr>
+                <w:rFonts w:cs="Arial" w:ascii="Arial" w:hAnsi="Arial"/>
+                <w:sz w:val="22"/>
+                <w:szCs w:val="22"/>
+              </w:rPr>
+            </w:pPr>
+            <w:r>
+              <w:rPr>
+                <w:rFonts w:cs="Arial" w:ascii="Arial" w:hAnsi="Arial"/>
+                <w:sz w:val="22"/>
+                <w:szCs w:val="22"/>
+              </w:rPr>
               <w:t>PASS</w:t>
-            </w:r>
-          </w:p>
-        </w:tc>
-        <w:tc>
-          <w:tcPr>
-            <w:tcW w:w="2328" w:type="dxa"/>
-            <w:tcBorders>
-              <w:top w:val="single" w:sz="6" w:space="0" w:color="000000"/>
-              <w:left w:val="single" w:sz="12" w:space="0" w:color="000000"/>
-              <w:bottom w:val="single" w:sz="6" w:space="0" w:color="000000"/>
-              <w:insideH w:val="single" w:sz="6" w:space="0" w:color="000000"/>
-              <w:right w:val="single" w:sz="12" w:space="0" w:color="000000"/>
-              <w:insideV w:val="single" w:sz="12" w:space="0" w:color="000000"/>
-            </w:tcBorders>
-            <w:shd w:fill="auto" w:val="clear"/>
-            <w:tcMar>
-              <w:left w:w="93" w:type="dxa"/>
-            </w:tcMar>
-          </w:tcPr>
-          <w:p>
-            <w:pPr>
-              <w:pStyle w:val="Normal"/>
-              <w:snapToGrid w:val="false"/>
-              <w:spacing w:before="120" w:after="120"/>
-              <w:jc w:val="both"/>
-              <w:rPr>
-                <w:rFonts w:cs="Arial" w:ascii="Arial" w:hAnsi="Arial"/>
-                <w:sz w:val="22"/>
-                <w:szCs w:val="22"/>
-              </w:rPr>
-            </w:pPr>
-            <w:r>
-              <w:rPr>
-                <w:rFonts w:cs="Arial" w:ascii="Arial" w:hAnsi="Arial"/>
-                <w:sz w:val="22"/>
-                <w:szCs w:val="22"/>
-              </w:rPr>
             </w:r>
           </w:p>
         </w:tc>
@@ -1880,18 +1848,18 @@
         </w:trPr>
         <w:tc>
           <w:tcPr>
-            <w:tcW w:w="1083" w:type="dxa"/>
-            <w:tcBorders>
-              <w:top w:val="single" w:sz="6" w:space="0" w:color="000000"/>
-              <w:left w:val="single" w:sz="12" w:space="0" w:color="000000"/>
-              <w:bottom w:val="single" w:sz="6" w:space="0" w:color="000000"/>
-              <w:insideH w:val="single" w:sz="6" w:space="0" w:color="000000"/>
-              <w:right w:val="nil"/>
-              <w:insideV w:val="nil"/>
-            </w:tcBorders>
-            <w:shd w:fill="auto" w:val="clear"/>
-            <w:tcMar>
-              <w:left w:w="93" w:type="dxa"/>
+            <w:tcW w:w="1082" w:type="dxa"/>
+            <w:tcBorders>
+              <w:top w:val="single" w:sz="6" w:space="0" w:color="000001"/>
+              <w:left w:val="single" w:sz="12" w:space="0" w:color="000001"/>
+              <w:bottom w:val="single" w:sz="6" w:space="0" w:color="000001"/>
+              <w:insideH w:val="single" w:sz="6" w:space="0" w:color="000001"/>
+              <w:right w:val="nil"/>
+              <w:insideV w:val="nil"/>
+            </w:tcBorders>
+            <w:shd w:fill="FFFFFF" w:val="clear"/>
+            <w:tcMar>
+              <w:left w:w="78" w:type="dxa"/>
             </w:tcMar>
           </w:tcPr>
           <w:p>
@@ -1911,6 +1879,14 @@
                 <w:sz w:val="22"/>
                 <w:szCs w:val="22"/>
               </w:rPr>
+              <w:t>0</w:t>
+            </w:r>
+            <w:r>
+              <w:rPr>
+                <w:rFonts w:cs="Arial" w:ascii="Arial" w:hAnsi="Arial"/>
+                <w:sz w:val="22"/>
+                <w:szCs w:val="22"/>
+              </w:rPr>
               <w:t>3</w:t>
             </w:r>
           </w:p>
@@ -1919,71 +1895,71 @@
           <w:tcPr>
             <w:tcW w:w="2126" w:type="dxa"/>
             <w:tcBorders>
-              <w:top w:val="single" w:sz="6" w:space="0" w:color="000000"/>
-              <w:left w:val="single" w:sz="6" w:space="0" w:color="000000"/>
-              <w:bottom w:val="single" w:sz="6" w:space="0" w:color="000000"/>
-              <w:insideH w:val="single" w:sz="6" w:space="0" w:color="000000"/>
-              <w:right w:val="nil"/>
-              <w:insideV w:val="nil"/>
-            </w:tcBorders>
-            <w:shd w:fill="auto" w:val="clear"/>
-            <w:tcMar>
-              <w:left w:w="100" w:type="dxa"/>
-            </w:tcMar>
-          </w:tcPr>
-          <w:p>
-            <w:pPr>
-              <w:pStyle w:val="Normal"/>
-              <w:spacing w:before="120" w:after="120"/>
-              <w:rPr>
-                <w:rFonts w:cs="Arial" w:ascii="Arial" w:hAnsi="Arial"/>
-                <w:sz w:val="22"/>
-                <w:szCs w:val="22"/>
-              </w:rPr>
-            </w:pPr>
-            <w:r>
-              <w:rPr>
-                <w:rFonts w:cs="Arial" w:ascii="Arial" w:hAnsi="Arial"/>
-                <w:sz w:val="22"/>
-                <w:szCs w:val="22"/>
-              </w:rPr>
-              <w:t>Suspend Account</w:t>
-            </w:r>
-          </w:p>
-        </w:tc>
-        <w:tc>
-          <w:tcPr>
-            <w:tcW w:w="2461" w:type="dxa"/>
-            <w:tcBorders>
-              <w:top w:val="single" w:sz="6" w:space="0" w:color="000000"/>
-              <w:left w:val="single" w:sz="6" w:space="0" w:color="000000"/>
-              <w:bottom w:val="single" w:sz="6" w:space="0" w:color="000000"/>
-              <w:insideH w:val="single" w:sz="6" w:space="0" w:color="000000"/>
-              <w:right w:val="nil"/>
-              <w:insideV w:val="nil"/>
-            </w:tcBorders>
-            <w:shd w:fill="auto" w:val="clear"/>
-            <w:tcMar>
-              <w:left w:w="100" w:type="dxa"/>
-            </w:tcMar>
-          </w:tcPr>
-          <w:p>
-            <w:pPr>
-              <w:pStyle w:val="Normal"/>
-              <w:spacing w:before="120" w:after="120"/>
-              <w:rPr>
-                <w:rFonts w:cs="Arial" w:ascii="Arial" w:hAnsi="Arial"/>
-                <w:sz w:val="22"/>
-                <w:szCs w:val="22"/>
-              </w:rPr>
-            </w:pPr>
-            <w:r>
-              <w:rPr>
-                <w:rFonts w:cs="Arial" w:ascii="Arial" w:hAnsi="Arial"/>
-                <w:sz w:val="22"/>
-                <w:szCs w:val="22"/>
-              </w:rPr>
-              <w:t>User Account Suspended</w:t>
+              <w:top w:val="single" w:sz="6" w:space="0" w:color="000001"/>
+              <w:left w:val="single" w:sz="6" w:space="0" w:color="000001"/>
+              <w:bottom w:val="single" w:sz="6" w:space="0" w:color="000001"/>
+              <w:insideH w:val="single" w:sz="6" w:space="0" w:color="000001"/>
+              <w:right w:val="nil"/>
+              <w:insideV w:val="nil"/>
+            </w:tcBorders>
+            <w:shd w:fill="FFFFFF" w:val="clear"/>
+            <w:tcMar>
+              <w:left w:w="92" w:type="dxa"/>
+            </w:tcMar>
+          </w:tcPr>
+          <w:p>
+            <w:pPr>
+              <w:pStyle w:val="Normal"/>
+              <w:spacing w:before="120" w:after="120"/>
+              <w:rPr>
+                <w:rFonts w:cs="Arial" w:ascii="Arial" w:hAnsi="Arial"/>
+                <w:sz w:val="22"/>
+                <w:szCs w:val="22"/>
+              </w:rPr>
+            </w:pPr>
+            <w:r>
+              <w:rPr>
+                <w:rFonts w:cs="Arial" w:ascii="Arial" w:hAnsi="Arial"/>
+                <w:sz w:val="22"/>
+                <w:szCs w:val="22"/>
+              </w:rPr>
+              <w:t>testLoginUser</w:t>
+            </w:r>
+          </w:p>
+        </w:tc>
+        <w:tc>
+          <w:tcPr>
+            <w:tcW w:w="2460" w:type="dxa"/>
+            <w:tcBorders>
+              <w:top w:val="single" w:sz="6" w:space="0" w:color="000001"/>
+              <w:left w:val="single" w:sz="6" w:space="0" w:color="000001"/>
+              <w:bottom w:val="single" w:sz="6" w:space="0" w:color="000001"/>
+              <w:insideH w:val="single" w:sz="6" w:space="0" w:color="000001"/>
+              <w:right w:val="nil"/>
+              <w:insideV w:val="nil"/>
+            </w:tcBorders>
+            <w:shd w:fill="FFFFFF" w:val="clear"/>
+            <w:tcMar>
+              <w:left w:w="92" w:type="dxa"/>
+            </w:tcMar>
+          </w:tcPr>
+          <w:p>
+            <w:pPr>
+              <w:pStyle w:val="Normal"/>
+              <w:spacing w:before="120" w:after="120"/>
+              <w:rPr>
+                <w:rFonts w:cs="Arial" w:ascii="Arial" w:hAnsi="Arial"/>
+                <w:sz w:val="22"/>
+                <w:szCs w:val="22"/>
+              </w:rPr>
+            </w:pPr>
+            <w:r>
+              <w:rPr>
+                <w:rFonts w:cs="Arial" w:ascii="Arial" w:hAnsi="Arial"/>
+                <w:sz w:val="22"/>
+                <w:szCs w:val="22"/>
+              </w:rPr>
+              <w:t>JSON Object</w:t>
             </w:r>
           </w:p>
         </w:tc>
@@ -1991,16 +1967,16 @@
           <w:tcPr>
             <w:tcW w:w="1224" w:type="dxa"/>
             <w:tcBorders>
-              <w:top w:val="single" w:sz="6" w:space="0" w:color="000000"/>
-              <w:left w:val="single" w:sz="12" w:space="0" w:color="000000"/>
-              <w:bottom w:val="single" w:sz="6" w:space="0" w:color="000000"/>
-              <w:insideH w:val="single" w:sz="6" w:space="0" w:color="000000"/>
-              <w:right w:val="nil"/>
-              <w:insideV w:val="nil"/>
-            </w:tcBorders>
-            <w:shd w:fill="auto" w:val="clear"/>
-            <w:tcMar>
-              <w:left w:w="93" w:type="dxa"/>
+              <w:top w:val="single" w:sz="6" w:space="0" w:color="000001"/>
+              <w:left w:val="single" w:sz="12" w:space="0" w:color="000001"/>
+              <w:bottom w:val="single" w:sz="6" w:space="0" w:color="000001"/>
+              <w:insideH w:val="single" w:sz="6" w:space="0" w:color="000001"/>
+              <w:right w:val="nil"/>
+              <w:insideV w:val="nil"/>
+            </w:tcBorders>
+            <w:shd w:fill="FFFFFF" w:val="clear"/>
+            <w:tcMar>
+              <w:left w:w="78" w:type="dxa"/>
             </w:tcMar>
           </w:tcPr>
           <w:p>
@@ -2020,30 +1996,29 @@
                 <w:sz w:val="22"/>
                 <w:szCs w:val="22"/>
               </w:rPr>
-              <w:t>PASS</w:t>
-            </w:r>
-          </w:p>
-        </w:tc>
-        <w:tc>
-          <w:tcPr>
-            <w:tcW w:w="2328" w:type="dxa"/>
-            <w:tcBorders>
-              <w:top w:val="single" w:sz="6" w:space="0" w:color="000000"/>
-              <w:left w:val="single" w:sz="12" w:space="0" w:color="000000"/>
-              <w:bottom w:val="single" w:sz="6" w:space="0" w:color="000000"/>
-              <w:insideH w:val="single" w:sz="6" w:space="0" w:color="000000"/>
-              <w:right w:val="single" w:sz="12" w:space="0" w:color="000000"/>
-              <w:insideV w:val="single" w:sz="12" w:space="0" w:color="000000"/>
-            </w:tcBorders>
-            <w:shd w:fill="auto" w:val="clear"/>
-            <w:tcMar>
-              <w:left w:w="93" w:type="dxa"/>
-            </w:tcMar>
-          </w:tcPr>
-          <w:p>
-            <w:pPr>
-              <w:pStyle w:val="Normal"/>
-              <w:snapToGrid w:val="false"/>
+              <w:t>NULL</w:t>
+            </w:r>
+          </w:p>
+        </w:tc>
+        <w:tc>
+          <w:tcPr>
+            <w:tcW w:w="2330" w:type="dxa"/>
+            <w:tcBorders>
+              <w:top w:val="single" w:sz="6" w:space="0" w:color="000001"/>
+              <w:left w:val="single" w:sz="12" w:space="0" w:color="000001"/>
+              <w:bottom w:val="single" w:sz="6" w:space="0" w:color="000001"/>
+              <w:insideH w:val="single" w:sz="6" w:space="0" w:color="000001"/>
+              <w:right w:val="single" w:sz="12" w:space="0" w:color="000001"/>
+              <w:insideV w:val="single" w:sz="12" w:space="0" w:color="000001"/>
+            </w:tcBorders>
+            <w:shd w:fill="FFFFFF" w:val="clear"/>
+            <w:tcMar>
+              <w:left w:w="78" w:type="dxa"/>
+            </w:tcMar>
+          </w:tcPr>
+          <w:p>
+            <w:pPr>
+              <w:pStyle w:val="Normal"/>
               <w:spacing w:before="120" w:after="120"/>
               <w:jc w:val="both"/>
               <w:rPr>
@@ -2058,6 +2033,7 @@
                 <w:sz w:val="22"/>
                 <w:szCs w:val="22"/>
               </w:rPr>
+              <w:t>FAIL</w:t>
             </w:r>
           </w:p>
         </w:tc>
@@ -2068,18 +2044,18 @@
         </w:trPr>
         <w:tc>
           <w:tcPr>
-            <w:tcW w:w="1083" w:type="dxa"/>
-            <w:tcBorders>
-              <w:top w:val="single" w:sz="6" w:space="0" w:color="000000"/>
-              <w:left w:val="single" w:sz="12" w:space="0" w:color="000000"/>
-              <w:bottom w:val="single" w:sz="6" w:space="0" w:color="000000"/>
-              <w:insideH w:val="single" w:sz="6" w:space="0" w:color="000000"/>
-              <w:right w:val="nil"/>
-              <w:insideV w:val="nil"/>
-            </w:tcBorders>
-            <w:shd w:fill="auto" w:val="clear"/>
-            <w:tcMar>
-              <w:left w:w="93" w:type="dxa"/>
+            <w:tcW w:w="1082" w:type="dxa"/>
+            <w:tcBorders>
+              <w:top w:val="single" w:sz="6" w:space="0" w:color="000001"/>
+              <w:left w:val="single" w:sz="12" w:space="0" w:color="000001"/>
+              <w:bottom w:val="single" w:sz="6" w:space="0" w:color="000001"/>
+              <w:insideH w:val="single" w:sz="6" w:space="0" w:color="000001"/>
+              <w:right w:val="nil"/>
+              <w:insideV w:val="nil"/>
+            </w:tcBorders>
+            <w:shd w:fill="FFFFFF" w:val="clear"/>
+            <w:tcMar>
+              <w:left w:w="78" w:type="dxa"/>
             </w:tcMar>
           </w:tcPr>
           <w:p>
@@ -2099,6 +2075,14 @@
                 <w:sz w:val="22"/>
                 <w:szCs w:val="22"/>
               </w:rPr>
+              <w:t>0</w:t>
+            </w:r>
+            <w:r>
+              <w:rPr>
+                <w:rFonts w:cs="Arial" w:ascii="Arial" w:hAnsi="Arial"/>
+                <w:sz w:val="22"/>
+                <w:szCs w:val="22"/>
+              </w:rPr>
               <w:t>4</w:t>
             </w:r>
           </w:p>
@@ -2107,71 +2091,71 @@
           <w:tcPr>
             <w:tcW w:w="2126" w:type="dxa"/>
             <w:tcBorders>
-              <w:top w:val="single" w:sz="6" w:space="0" w:color="000000"/>
-              <w:left w:val="single" w:sz="6" w:space="0" w:color="000000"/>
-              <w:bottom w:val="single" w:sz="6" w:space="0" w:color="000000"/>
-              <w:insideH w:val="single" w:sz="6" w:space="0" w:color="000000"/>
-              <w:right w:val="nil"/>
-              <w:insideV w:val="nil"/>
-            </w:tcBorders>
-            <w:shd w:fill="auto" w:val="clear"/>
-            <w:tcMar>
-              <w:left w:w="100" w:type="dxa"/>
-            </w:tcMar>
-          </w:tcPr>
-          <w:p>
-            <w:pPr>
-              <w:pStyle w:val="Normal"/>
-              <w:spacing w:before="120" w:after="120"/>
-              <w:rPr>
-                <w:rFonts w:cs="Arial" w:ascii="Arial" w:hAnsi="Arial"/>
-                <w:sz w:val="22"/>
-                <w:szCs w:val="22"/>
-              </w:rPr>
-            </w:pPr>
-            <w:r>
-              <w:rPr>
-                <w:rFonts w:cs="Arial" w:ascii="Arial" w:hAnsi="Arial"/>
-                <w:sz w:val="22"/>
-                <w:szCs w:val="22"/>
-              </w:rPr>
-              <w:t>Delete Account</w:t>
-            </w:r>
-          </w:p>
-        </w:tc>
-        <w:tc>
-          <w:tcPr>
-            <w:tcW w:w="2461" w:type="dxa"/>
-            <w:tcBorders>
-              <w:top w:val="single" w:sz="6" w:space="0" w:color="000000"/>
-              <w:left w:val="single" w:sz="6" w:space="0" w:color="000000"/>
-              <w:bottom w:val="single" w:sz="6" w:space="0" w:color="000000"/>
-              <w:insideH w:val="single" w:sz="6" w:space="0" w:color="000000"/>
-              <w:right w:val="nil"/>
-              <w:insideV w:val="nil"/>
-            </w:tcBorders>
-            <w:shd w:fill="auto" w:val="clear"/>
-            <w:tcMar>
-              <w:left w:w="100" w:type="dxa"/>
-            </w:tcMar>
-          </w:tcPr>
-          <w:p>
-            <w:pPr>
-              <w:pStyle w:val="Normal"/>
-              <w:spacing w:before="120" w:after="120"/>
-              <w:rPr>
-                <w:rFonts w:cs="Arial" w:ascii="Arial" w:hAnsi="Arial"/>
-                <w:sz w:val="22"/>
-                <w:szCs w:val="22"/>
-              </w:rPr>
-            </w:pPr>
-            <w:r>
-              <w:rPr>
-                <w:rFonts w:cs="Arial" w:ascii="Arial" w:hAnsi="Arial"/>
-                <w:sz w:val="22"/>
-                <w:szCs w:val="22"/>
-              </w:rPr>
-              <w:t>User Account Deleted</w:t>
+              <w:top w:val="single" w:sz="6" w:space="0" w:color="000001"/>
+              <w:left w:val="single" w:sz="6" w:space="0" w:color="000001"/>
+              <w:bottom w:val="single" w:sz="6" w:space="0" w:color="000001"/>
+              <w:insideH w:val="single" w:sz="6" w:space="0" w:color="000001"/>
+              <w:right w:val="nil"/>
+              <w:insideV w:val="nil"/>
+            </w:tcBorders>
+            <w:shd w:fill="FFFFFF" w:val="clear"/>
+            <w:tcMar>
+              <w:left w:w="92" w:type="dxa"/>
+            </w:tcMar>
+          </w:tcPr>
+          <w:p>
+            <w:pPr>
+              <w:pStyle w:val="Normal"/>
+              <w:spacing w:before="120" w:after="120"/>
+              <w:rPr>
+                <w:rFonts w:cs="Arial" w:ascii="Arial" w:hAnsi="Arial"/>
+                <w:sz w:val="22"/>
+                <w:szCs w:val="22"/>
+              </w:rPr>
+            </w:pPr>
+            <w:r>
+              <w:rPr>
+                <w:rFonts w:cs="Arial" w:ascii="Arial" w:hAnsi="Arial"/>
+                <w:sz w:val="22"/>
+                <w:szCs w:val="22"/>
+              </w:rPr>
+              <w:t>testGetUserDetails</w:t>
+            </w:r>
+          </w:p>
+        </w:tc>
+        <w:tc>
+          <w:tcPr>
+            <w:tcW w:w="2460" w:type="dxa"/>
+            <w:tcBorders>
+              <w:top w:val="single" w:sz="6" w:space="0" w:color="000001"/>
+              <w:left w:val="single" w:sz="6" w:space="0" w:color="000001"/>
+              <w:bottom w:val="single" w:sz="6" w:space="0" w:color="000001"/>
+              <w:insideH w:val="single" w:sz="6" w:space="0" w:color="000001"/>
+              <w:right w:val="nil"/>
+              <w:insideV w:val="nil"/>
+            </w:tcBorders>
+            <w:shd w:fill="FFFFFF" w:val="clear"/>
+            <w:tcMar>
+              <w:left w:w="92" w:type="dxa"/>
+            </w:tcMar>
+          </w:tcPr>
+          <w:p>
+            <w:pPr>
+              <w:pStyle w:val="Normal"/>
+              <w:spacing w:before="120" w:after="120"/>
+              <w:rPr>
+                <w:rFonts w:cs="Arial" w:ascii="Arial" w:hAnsi="Arial"/>
+                <w:sz w:val="22"/>
+                <w:szCs w:val="22"/>
+              </w:rPr>
+            </w:pPr>
+            <w:r>
+              <w:rPr>
+                <w:rFonts w:cs="Arial" w:ascii="Arial" w:hAnsi="Arial"/>
+                <w:sz w:val="22"/>
+                <w:szCs w:val="22"/>
+              </w:rPr>
+              <w:t>NOT NULL</w:t>
             </w:r>
           </w:p>
         </w:tc>
@@ -2179,16 +2163,16 @@
           <w:tcPr>
             <w:tcW w:w="1224" w:type="dxa"/>
             <w:tcBorders>
-              <w:top w:val="single" w:sz="6" w:space="0" w:color="000000"/>
-              <w:left w:val="single" w:sz="12" w:space="0" w:color="000000"/>
-              <w:bottom w:val="single" w:sz="6" w:space="0" w:color="000000"/>
-              <w:insideH w:val="single" w:sz="6" w:space="0" w:color="000000"/>
-              <w:right w:val="nil"/>
-              <w:insideV w:val="nil"/>
-            </w:tcBorders>
-            <w:shd w:fill="auto" w:val="clear"/>
-            <w:tcMar>
-              <w:left w:w="93" w:type="dxa"/>
+              <w:top w:val="single" w:sz="6" w:space="0" w:color="000001"/>
+              <w:left w:val="single" w:sz="12" w:space="0" w:color="000001"/>
+              <w:bottom w:val="single" w:sz="6" w:space="0" w:color="000001"/>
+              <w:insideH w:val="single" w:sz="6" w:space="0" w:color="000001"/>
+              <w:right w:val="nil"/>
+              <w:insideV w:val="nil"/>
+            </w:tcBorders>
+            <w:shd w:fill="FFFFFF" w:val="clear"/>
+            <w:tcMar>
+              <w:left w:w="78" w:type="dxa"/>
             </w:tcMar>
           </w:tcPr>
           <w:p>
@@ -2208,44 +2192,44 @@
                 <w:sz w:val="22"/>
                 <w:szCs w:val="22"/>
               </w:rPr>
+              <w:t>NOT NULL</w:t>
+            </w:r>
+          </w:p>
+        </w:tc>
+        <w:tc>
+          <w:tcPr>
+            <w:tcW w:w="2330" w:type="dxa"/>
+            <w:tcBorders>
+              <w:top w:val="single" w:sz="6" w:space="0" w:color="000001"/>
+              <w:left w:val="single" w:sz="12" w:space="0" w:color="000001"/>
+              <w:bottom w:val="single" w:sz="6" w:space="0" w:color="000001"/>
+              <w:insideH w:val="single" w:sz="6" w:space="0" w:color="000001"/>
+              <w:right w:val="single" w:sz="12" w:space="0" w:color="000001"/>
+              <w:insideV w:val="single" w:sz="12" w:space="0" w:color="000001"/>
+            </w:tcBorders>
+            <w:shd w:fill="FFFFFF" w:val="clear"/>
+            <w:tcMar>
+              <w:left w:w="78" w:type="dxa"/>
+            </w:tcMar>
+          </w:tcPr>
+          <w:p>
+            <w:pPr>
+              <w:pStyle w:val="Normal"/>
+              <w:spacing w:before="120" w:after="120"/>
+              <w:jc w:val="both"/>
+              <w:rPr>
+                <w:rFonts w:cs="Arial" w:ascii="Arial" w:hAnsi="Arial"/>
+                <w:sz w:val="22"/>
+                <w:szCs w:val="22"/>
+              </w:rPr>
+            </w:pPr>
+            <w:r>
+              <w:rPr>
+                <w:rFonts w:cs="Arial" w:ascii="Arial" w:hAnsi="Arial"/>
+                <w:sz w:val="22"/>
+                <w:szCs w:val="22"/>
+              </w:rPr>
               <w:t>PASS</w:t>
-            </w:r>
-          </w:p>
-        </w:tc>
-        <w:tc>
-          <w:tcPr>
-            <w:tcW w:w="2328" w:type="dxa"/>
-            <w:tcBorders>
-              <w:top w:val="single" w:sz="6" w:space="0" w:color="000000"/>
-              <w:left w:val="single" w:sz="12" w:space="0" w:color="000000"/>
-              <w:bottom w:val="single" w:sz="6" w:space="0" w:color="000000"/>
-              <w:insideH w:val="single" w:sz="6" w:space="0" w:color="000000"/>
-              <w:right w:val="single" w:sz="12" w:space="0" w:color="000000"/>
-              <w:insideV w:val="single" w:sz="12" w:space="0" w:color="000000"/>
-            </w:tcBorders>
-            <w:shd w:fill="auto" w:val="clear"/>
-            <w:tcMar>
-              <w:left w:w="93" w:type="dxa"/>
-            </w:tcMar>
-          </w:tcPr>
-          <w:p>
-            <w:pPr>
-              <w:pStyle w:val="Normal"/>
-              <w:snapToGrid w:val="false"/>
-              <w:spacing w:before="120" w:after="120"/>
-              <w:jc w:val="both"/>
-              <w:rPr>
-                <w:rFonts w:cs="Arial" w:ascii="Arial" w:hAnsi="Arial"/>
-                <w:sz w:val="22"/>
-                <w:szCs w:val="22"/>
-              </w:rPr>
-            </w:pPr>
-            <w:r>
-              <w:rPr>
-                <w:rFonts w:cs="Arial" w:ascii="Arial" w:hAnsi="Arial"/>
-                <w:sz w:val="22"/>
-                <w:szCs w:val="22"/>
-              </w:rPr>
             </w:r>
           </w:p>
         </w:tc>
@@ -2256,18 +2240,18 @@
         </w:trPr>
         <w:tc>
           <w:tcPr>
-            <w:tcW w:w="1083" w:type="dxa"/>
-            <w:tcBorders>
-              <w:top w:val="single" w:sz="6" w:space="0" w:color="000000"/>
-              <w:left w:val="single" w:sz="12" w:space="0" w:color="000000"/>
-              <w:bottom w:val="single" w:sz="6" w:space="0" w:color="000000"/>
-              <w:insideH w:val="single" w:sz="6" w:space="0" w:color="000000"/>
-              <w:right w:val="nil"/>
-              <w:insideV w:val="nil"/>
-            </w:tcBorders>
-            <w:shd w:fill="auto" w:val="clear"/>
-            <w:tcMar>
-              <w:left w:w="93" w:type="dxa"/>
+            <w:tcW w:w="1082" w:type="dxa"/>
+            <w:tcBorders>
+              <w:top w:val="single" w:sz="6" w:space="0" w:color="000001"/>
+              <w:left w:val="single" w:sz="12" w:space="0" w:color="000001"/>
+              <w:bottom w:val="single" w:sz="6" w:space="0" w:color="000001"/>
+              <w:insideH w:val="single" w:sz="6" w:space="0" w:color="000001"/>
+              <w:right w:val="nil"/>
+              <w:insideV w:val="nil"/>
+            </w:tcBorders>
+            <w:shd w:fill="FFFFFF" w:val="clear"/>
+            <w:tcMar>
+              <w:left w:w="78" w:type="dxa"/>
             </w:tcMar>
           </w:tcPr>
           <w:p>
@@ -2287,6 +2271,14 @@
                 <w:sz w:val="22"/>
                 <w:szCs w:val="22"/>
               </w:rPr>
+              <w:t>0</w:t>
+            </w:r>
+            <w:r>
+              <w:rPr>
+                <w:rFonts w:cs="Arial" w:ascii="Arial" w:hAnsi="Arial"/>
+                <w:sz w:val="22"/>
+                <w:szCs w:val="22"/>
+              </w:rPr>
               <w:t>5</w:t>
             </w:r>
           </w:p>
@@ -2295,71 +2287,71 @@
           <w:tcPr>
             <w:tcW w:w="2126" w:type="dxa"/>
             <w:tcBorders>
-              <w:top w:val="single" w:sz="6" w:space="0" w:color="000000"/>
-              <w:left w:val="single" w:sz="6" w:space="0" w:color="000000"/>
-              <w:bottom w:val="single" w:sz="6" w:space="0" w:color="000000"/>
-              <w:insideH w:val="single" w:sz="6" w:space="0" w:color="000000"/>
-              <w:right w:val="nil"/>
-              <w:insideV w:val="nil"/>
-            </w:tcBorders>
-            <w:shd w:fill="auto" w:val="clear"/>
-            <w:tcMar>
-              <w:left w:w="100" w:type="dxa"/>
-            </w:tcMar>
-          </w:tcPr>
-          <w:p>
-            <w:pPr>
-              <w:pStyle w:val="Normal"/>
-              <w:spacing w:before="120" w:after="120"/>
-              <w:rPr>
-                <w:rFonts w:cs="Arial" w:ascii="Arial" w:hAnsi="Arial"/>
-                <w:sz w:val="22"/>
-                <w:szCs w:val="22"/>
-              </w:rPr>
-            </w:pPr>
-            <w:r>
-              <w:rPr>
-                <w:rFonts w:cs="Arial" w:ascii="Arial" w:hAnsi="Arial"/>
-                <w:sz w:val="22"/>
-                <w:szCs w:val="22"/>
-              </w:rPr>
-              <w:t>Activate Account</w:t>
-            </w:r>
-          </w:p>
-        </w:tc>
-        <w:tc>
-          <w:tcPr>
-            <w:tcW w:w="2461" w:type="dxa"/>
-            <w:tcBorders>
-              <w:top w:val="single" w:sz="6" w:space="0" w:color="000000"/>
-              <w:left w:val="single" w:sz="6" w:space="0" w:color="000000"/>
-              <w:bottom w:val="single" w:sz="6" w:space="0" w:color="000000"/>
-              <w:insideH w:val="single" w:sz="6" w:space="0" w:color="000000"/>
-              <w:right w:val="nil"/>
-              <w:insideV w:val="nil"/>
-            </w:tcBorders>
-            <w:shd w:fill="auto" w:val="clear"/>
-            <w:tcMar>
-              <w:left w:w="100" w:type="dxa"/>
-            </w:tcMar>
-          </w:tcPr>
-          <w:p>
-            <w:pPr>
-              <w:pStyle w:val="Normal"/>
-              <w:spacing w:before="120" w:after="120"/>
-              <w:rPr>
-                <w:rFonts w:cs="Arial" w:ascii="Arial" w:hAnsi="Arial"/>
-                <w:sz w:val="22"/>
-                <w:szCs w:val="22"/>
-              </w:rPr>
-            </w:pPr>
-            <w:r>
-              <w:rPr>
-                <w:rFonts w:cs="Arial" w:ascii="Arial" w:hAnsi="Arial"/>
-                <w:sz w:val="22"/>
-                <w:szCs w:val="22"/>
-              </w:rPr>
-              <w:t>User Account Activated</w:t>
+              <w:top w:val="single" w:sz="6" w:space="0" w:color="000001"/>
+              <w:left w:val="single" w:sz="6" w:space="0" w:color="000001"/>
+              <w:bottom w:val="single" w:sz="6" w:space="0" w:color="000001"/>
+              <w:insideH w:val="single" w:sz="6" w:space="0" w:color="000001"/>
+              <w:right w:val="nil"/>
+              <w:insideV w:val="nil"/>
+            </w:tcBorders>
+            <w:shd w:fill="FFFFFF" w:val="clear"/>
+            <w:tcMar>
+              <w:left w:w="92" w:type="dxa"/>
+            </w:tcMar>
+          </w:tcPr>
+          <w:p>
+            <w:pPr>
+              <w:pStyle w:val="Normal"/>
+              <w:spacing w:before="120" w:after="120"/>
+              <w:rPr>
+                <w:rFonts w:cs="Arial" w:ascii="Arial" w:hAnsi="Arial"/>
+                <w:sz w:val="22"/>
+                <w:szCs w:val="22"/>
+              </w:rPr>
+            </w:pPr>
+            <w:r>
+              <w:rPr>
+                <w:rFonts w:cs="Arial" w:ascii="Arial" w:hAnsi="Arial"/>
+                <w:sz w:val="22"/>
+                <w:szCs w:val="22"/>
+              </w:rPr>
+              <w:t>testForgotPassword</w:t>
+            </w:r>
+          </w:p>
+        </w:tc>
+        <w:tc>
+          <w:tcPr>
+            <w:tcW w:w="2460" w:type="dxa"/>
+            <w:tcBorders>
+              <w:top w:val="single" w:sz="6" w:space="0" w:color="000001"/>
+              <w:left w:val="single" w:sz="6" w:space="0" w:color="000001"/>
+              <w:bottom w:val="single" w:sz="6" w:space="0" w:color="000001"/>
+              <w:insideH w:val="single" w:sz="6" w:space="0" w:color="000001"/>
+              <w:right w:val="nil"/>
+              <w:insideV w:val="nil"/>
+            </w:tcBorders>
+            <w:shd w:fill="FFFFFF" w:val="clear"/>
+            <w:tcMar>
+              <w:left w:w="92" w:type="dxa"/>
+            </w:tcMar>
+          </w:tcPr>
+          <w:p>
+            <w:pPr>
+              <w:pStyle w:val="Normal"/>
+              <w:spacing w:before="120" w:after="120"/>
+              <w:rPr>
+                <w:rFonts w:cs="Arial" w:ascii="Arial" w:hAnsi="Arial"/>
+                <w:sz w:val="22"/>
+                <w:szCs w:val="22"/>
+              </w:rPr>
+            </w:pPr>
+            <w:r>
+              <w:rPr>
+                <w:rFonts w:cs="Arial" w:ascii="Arial" w:hAnsi="Arial"/>
+                <w:sz w:val="22"/>
+                <w:szCs w:val="22"/>
+              </w:rPr>
+              <w:t>JSON Object</w:t>
             </w:r>
           </w:p>
         </w:tc>
@@ -2367,16 +2359,16 @@
           <w:tcPr>
             <w:tcW w:w="1224" w:type="dxa"/>
             <w:tcBorders>
-              <w:top w:val="single" w:sz="6" w:space="0" w:color="000000"/>
-              <w:left w:val="single" w:sz="12" w:space="0" w:color="000000"/>
-              <w:bottom w:val="single" w:sz="6" w:space="0" w:color="000000"/>
-              <w:insideH w:val="single" w:sz="6" w:space="0" w:color="000000"/>
-              <w:right w:val="nil"/>
-              <w:insideV w:val="nil"/>
-            </w:tcBorders>
-            <w:shd w:fill="auto" w:val="clear"/>
-            <w:tcMar>
-              <w:left w:w="93" w:type="dxa"/>
+              <w:top w:val="single" w:sz="6" w:space="0" w:color="000001"/>
+              <w:left w:val="single" w:sz="12" w:space="0" w:color="000001"/>
+              <w:bottom w:val="single" w:sz="6" w:space="0" w:color="000001"/>
+              <w:insideH w:val="single" w:sz="6" w:space="0" w:color="000001"/>
+              <w:right w:val="nil"/>
+              <w:insideV w:val="nil"/>
+            </w:tcBorders>
+            <w:shd w:fill="FFFFFF" w:val="clear"/>
+            <w:tcMar>
+              <w:left w:w="78" w:type="dxa"/>
             </w:tcMar>
           </w:tcPr>
           <w:p>
@@ -2396,44 +2388,511 @@
                 <w:sz w:val="22"/>
                 <w:szCs w:val="22"/>
               </w:rPr>
+              <w:t>(pending)</w:t>
+            </w:r>
+          </w:p>
+        </w:tc>
+        <w:tc>
+          <w:tcPr>
+            <w:tcW w:w="2330" w:type="dxa"/>
+            <w:tcBorders>
+              <w:top w:val="single" w:sz="6" w:space="0" w:color="000001"/>
+              <w:left w:val="single" w:sz="12" w:space="0" w:color="000001"/>
+              <w:bottom w:val="single" w:sz="6" w:space="0" w:color="000001"/>
+              <w:insideH w:val="single" w:sz="6" w:space="0" w:color="000001"/>
+              <w:right w:val="single" w:sz="12" w:space="0" w:color="000001"/>
+              <w:insideV w:val="single" w:sz="12" w:space="0" w:color="000001"/>
+            </w:tcBorders>
+            <w:shd w:fill="FFFFFF" w:val="clear"/>
+            <w:tcMar>
+              <w:left w:w="78" w:type="dxa"/>
+            </w:tcMar>
+          </w:tcPr>
+          <w:p>
+            <w:pPr>
+              <w:pStyle w:val="Normal"/>
+              <w:spacing w:before="120" w:after="120"/>
+              <w:jc w:val="both"/>
+              <w:rPr>
+                <w:rFonts w:cs="Arial" w:ascii="Arial" w:hAnsi="Arial"/>
+                <w:sz w:val="22"/>
+                <w:szCs w:val="22"/>
+              </w:rPr>
+            </w:pPr>
+            <w:r>
+              <w:rPr>
+                <w:rFonts w:cs="Arial" w:ascii="Arial" w:hAnsi="Arial"/>
+                <w:sz w:val="22"/>
+                <w:szCs w:val="22"/>
+              </w:rPr>
+            </w:r>
+          </w:p>
+        </w:tc>
+      </w:tr>
+      <w:tr>
+        <w:trPr>
+          <w:cantSplit w:val="true"/>
+        </w:trPr>
+        <w:tc>
+          <w:tcPr>
+            <w:tcW w:w="1082" w:type="dxa"/>
+            <w:tcBorders>
+              <w:top w:val="nil"/>
+              <w:left w:val="single" w:sz="12" w:space="0" w:color="000001"/>
+              <w:bottom w:val="single" w:sz="6" w:space="0" w:color="000001"/>
+              <w:insideH w:val="single" w:sz="6" w:space="0" w:color="000001"/>
+              <w:right w:val="nil"/>
+              <w:insideV w:val="nil"/>
+            </w:tcBorders>
+            <w:shd w:fill="FFFFFF" w:val="clear"/>
+            <w:tcMar>
+              <w:left w:w="78" w:type="dxa"/>
+            </w:tcMar>
+          </w:tcPr>
+          <w:p>
+            <w:pPr>
+              <w:pStyle w:val="Normal"/>
+              <w:spacing w:before="120" w:after="120"/>
+              <w:jc w:val="both"/>
+              <w:rPr/>
+            </w:pPr>
+            <w:r>
+              <w:rPr/>
+              <w:t>06</w:t>
+            </w:r>
+          </w:p>
+        </w:tc>
+        <w:tc>
+          <w:tcPr>
+            <w:tcW w:w="2126" w:type="dxa"/>
+            <w:tcBorders>
+              <w:top w:val="nil"/>
+              <w:left w:val="single" w:sz="6" w:space="0" w:color="000001"/>
+              <w:bottom w:val="single" w:sz="6" w:space="0" w:color="000001"/>
+              <w:insideH w:val="single" w:sz="6" w:space="0" w:color="000001"/>
+              <w:right w:val="nil"/>
+              <w:insideV w:val="nil"/>
+            </w:tcBorders>
+            <w:shd w:fill="FFFFFF" w:val="clear"/>
+            <w:tcMar>
+              <w:left w:w="92" w:type="dxa"/>
+            </w:tcMar>
+          </w:tcPr>
+          <w:p>
+            <w:pPr>
+              <w:pStyle w:val="Normal"/>
+              <w:spacing w:before="120" w:after="120"/>
+              <w:rPr/>
+            </w:pPr>
+            <w:r>
+              <w:rPr/>
+              <w:t>testGetOtherUserInfo</w:t>
+            </w:r>
+          </w:p>
+        </w:tc>
+        <w:tc>
+          <w:tcPr>
+            <w:tcW w:w="2460" w:type="dxa"/>
+            <w:tcBorders>
+              <w:top w:val="nil"/>
+              <w:left w:val="single" w:sz="6" w:space="0" w:color="000001"/>
+              <w:bottom w:val="single" w:sz="6" w:space="0" w:color="000001"/>
+              <w:insideH w:val="single" w:sz="6" w:space="0" w:color="000001"/>
+              <w:right w:val="nil"/>
+              <w:insideV w:val="nil"/>
+            </w:tcBorders>
+            <w:shd w:fill="FFFFFF" w:val="clear"/>
+            <w:tcMar>
+              <w:left w:w="92" w:type="dxa"/>
+            </w:tcMar>
+          </w:tcPr>
+          <w:p>
+            <w:pPr>
+              <w:pStyle w:val="Normal"/>
+              <w:spacing w:before="120" w:after="120"/>
+              <w:rPr/>
+            </w:pPr>
+            <w:r>
+              <w:rPr/>
+              <w:t>NOT NULL</w:t>
+            </w:r>
+          </w:p>
+        </w:tc>
+        <w:tc>
+          <w:tcPr>
+            <w:tcW w:w="1224" w:type="dxa"/>
+            <w:tcBorders>
+              <w:top w:val="nil"/>
+              <w:left w:val="single" w:sz="12" w:space="0" w:color="000001"/>
+              <w:bottom w:val="single" w:sz="6" w:space="0" w:color="000001"/>
+              <w:insideH w:val="single" w:sz="6" w:space="0" w:color="000001"/>
+              <w:right w:val="nil"/>
+              <w:insideV w:val="nil"/>
+            </w:tcBorders>
+            <w:shd w:fill="FFFFFF" w:val="clear"/>
+            <w:tcMar>
+              <w:left w:w="78" w:type="dxa"/>
+            </w:tcMar>
+          </w:tcPr>
+          <w:p>
+            <w:pPr>
+              <w:pStyle w:val="Normal"/>
+              <w:spacing w:before="120" w:after="120"/>
+              <w:jc w:val="both"/>
+              <w:rPr/>
+            </w:pPr>
+            <w:r>
+              <w:rPr/>
+              <w:t>NOT NULL</w:t>
+            </w:r>
+          </w:p>
+        </w:tc>
+        <w:tc>
+          <w:tcPr>
+            <w:tcW w:w="2330" w:type="dxa"/>
+            <w:tcBorders>
+              <w:top w:val="nil"/>
+              <w:left w:val="single" w:sz="12" w:space="0" w:color="000001"/>
+              <w:bottom w:val="single" w:sz="6" w:space="0" w:color="000001"/>
+              <w:insideH w:val="single" w:sz="6" w:space="0" w:color="000001"/>
+              <w:right w:val="single" w:sz="12" w:space="0" w:color="000001"/>
+              <w:insideV w:val="single" w:sz="12" w:space="0" w:color="000001"/>
+            </w:tcBorders>
+            <w:shd w:fill="FFFFFF" w:val="clear"/>
+            <w:tcMar>
+              <w:left w:w="78" w:type="dxa"/>
+            </w:tcMar>
+          </w:tcPr>
+          <w:p>
+            <w:pPr>
+              <w:pStyle w:val="Normal"/>
+              <w:spacing w:before="120" w:after="120"/>
+              <w:jc w:val="both"/>
+              <w:rPr>
+                <w:rFonts w:cs="Arial" w:ascii="Arial" w:hAnsi="Arial"/>
+                <w:sz w:val="22"/>
+                <w:szCs w:val="22"/>
+              </w:rPr>
+            </w:pPr>
+            <w:r>
+              <w:rPr>
+                <w:rFonts w:cs="Arial" w:ascii="Arial" w:hAnsi="Arial"/>
+                <w:sz w:val="22"/>
+                <w:szCs w:val="22"/>
+              </w:rPr>
               <w:t>PASS</w:t>
             </w:r>
           </w:p>
         </w:tc>
-        <w:tc>
-          <w:tcPr>
-            <w:tcW w:w="2328" w:type="dxa"/>
-            <w:tcBorders>
-              <w:top w:val="single" w:sz="6" w:space="0" w:color="000000"/>
-              <w:left w:val="single" w:sz="12" w:space="0" w:color="000000"/>
-              <w:bottom w:val="single" w:sz="6" w:space="0" w:color="000000"/>
-              <w:insideH w:val="single" w:sz="6" w:space="0" w:color="000000"/>
-              <w:right w:val="single" w:sz="12" w:space="0" w:color="000000"/>
-              <w:insideV w:val="single" w:sz="12" w:space="0" w:color="000000"/>
-            </w:tcBorders>
-            <w:shd w:fill="auto" w:val="clear"/>
-            <w:tcMar>
-              <w:left w:w="93" w:type="dxa"/>
-            </w:tcMar>
-          </w:tcPr>
-          <w:p>
-            <w:pPr>
-              <w:pStyle w:val="Normal"/>
-              <w:snapToGrid w:val="false"/>
+      </w:tr>
+      <w:tr>
+        <w:trPr>
+          <w:cantSplit w:val="true"/>
+        </w:trPr>
+        <w:tc>
+          <w:tcPr>
+            <w:tcW w:w="1082" w:type="dxa"/>
+            <w:tcBorders>
+              <w:top w:val="nil"/>
+              <w:left w:val="single" w:sz="12" w:space="0" w:color="000001"/>
+              <w:bottom w:val="single" w:sz="6" w:space="0" w:color="000001"/>
+              <w:insideH w:val="single" w:sz="6" w:space="0" w:color="000001"/>
+              <w:right w:val="nil"/>
+              <w:insideV w:val="nil"/>
+            </w:tcBorders>
+            <w:shd w:fill="FFFFFF" w:val="clear"/>
+            <w:tcMar>
+              <w:left w:w="78" w:type="dxa"/>
+            </w:tcMar>
+          </w:tcPr>
+          <w:p>
+            <w:pPr>
+              <w:pStyle w:val="Normal"/>
               <w:spacing w:before="120" w:after="120"/>
               <w:jc w:val="both"/>
-              <w:rPr>
-                <w:rFonts w:cs="Arial" w:ascii="Arial" w:hAnsi="Arial"/>
-                <w:sz w:val="22"/>
-                <w:szCs w:val="22"/>
-              </w:rPr>
-            </w:pPr>
-            <w:r>
-              <w:rPr>
-                <w:rFonts w:cs="Arial" w:ascii="Arial" w:hAnsi="Arial"/>
-                <w:sz w:val="22"/>
-                <w:szCs w:val="22"/>
-              </w:rPr>
+              <w:rPr/>
+            </w:pPr>
+            <w:r>
+              <w:rPr/>
+              <w:t>07</w:t>
+            </w:r>
+          </w:p>
+        </w:tc>
+        <w:tc>
+          <w:tcPr>
+            <w:tcW w:w="2126" w:type="dxa"/>
+            <w:tcBorders>
+              <w:top w:val="nil"/>
+              <w:left w:val="single" w:sz="6" w:space="0" w:color="000001"/>
+              <w:bottom w:val="single" w:sz="6" w:space="0" w:color="000001"/>
+              <w:insideH w:val="single" w:sz="6" w:space="0" w:color="000001"/>
+              <w:right w:val="nil"/>
+              <w:insideV w:val="nil"/>
+            </w:tcBorders>
+            <w:shd w:fill="FFFFFF" w:val="clear"/>
+            <w:tcMar>
+              <w:left w:w="92" w:type="dxa"/>
+            </w:tcMar>
+          </w:tcPr>
+          <w:p>
+            <w:pPr>
+              <w:pStyle w:val="Normal"/>
+              <w:spacing w:before="120" w:after="120"/>
+              <w:rPr/>
+            </w:pPr>
+            <w:r>
+              <w:rPr/>
+              <w:t>testGetUserInfo</w:t>
+            </w:r>
+          </w:p>
+        </w:tc>
+        <w:tc>
+          <w:tcPr>
+            <w:tcW w:w="2460" w:type="dxa"/>
+            <w:tcBorders>
+              <w:top w:val="nil"/>
+              <w:left w:val="single" w:sz="6" w:space="0" w:color="000001"/>
+              <w:bottom w:val="single" w:sz="6" w:space="0" w:color="000001"/>
+              <w:insideH w:val="single" w:sz="6" w:space="0" w:color="000001"/>
+              <w:right w:val="nil"/>
+              <w:insideV w:val="nil"/>
+            </w:tcBorders>
+            <w:shd w:fill="FFFFFF" w:val="clear"/>
+            <w:tcMar>
+              <w:left w:w="92" w:type="dxa"/>
+            </w:tcMar>
+          </w:tcPr>
+          <w:p>
+            <w:pPr>
+              <w:pStyle w:val="Normal"/>
+              <w:spacing w:before="120" w:after="120"/>
+              <w:rPr/>
+            </w:pPr>
+            <w:r>
+              <w:rPr/>
+              <w:t>JSON Object</w:t>
+            </w:r>
+          </w:p>
+        </w:tc>
+        <w:tc>
+          <w:tcPr>
+            <w:tcW w:w="1224" w:type="dxa"/>
+            <w:tcBorders>
+              <w:top w:val="nil"/>
+              <w:left w:val="single" w:sz="12" w:space="0" w:color="000001"/>
+              <w:bottom w:val="single" w:sz="6" w:space="0" w:color="000001"/>
+              <w:insideH w:val="single" w:sz="6" w:space="0" w:color="000001"/>
+              <w:right w:val="nil"/>
+              <w:insideV w:val="nil"/>
+            </w:tcBorders>
+            <w:shd w:fill="FFFFFF" w:val="clear"/>
+            <w:tcMar>
+              <w:left w:w="78" w:type="dxa"/>
+            </w:tcMar>
+          </w:tcPr>
+          <w:p>
+            <w:pPr>
+              <w:pStyle w:val="Normal"/>
+              <w:spacing w:before="120" w:after="120"/>
+              <w:jc w:val="both"/>
+              <w:rPr/>
+            </w:pPr>
+            <w:r>
+              <w:rPr/>
+              <w:t>JSON Object</w:t>
+            </w:r>
+          </w:p>
+        </w:tc>
+        <w:tc>
+          <w:tcPr>
+            <w:tcW w:w="2330" w:type="dxa"/>
+            <w:tcBorders>
+              <w:top w:val="nil"/>
+              <w:left w:val="single" w:sz="12" w:space="0" w:color="000001"/>
+              <w:bottom w:val="single" w:sz="6" w:space="0" w:color="000001"/>
+              <w:insideH w:val="single" w:sz="6" w:space="0" w:color="000001"/>
+              <w:right w:val="single" w:sz="12" w:space="0" w:color="000001"/>
+              <w:insideV w:val="single" w:sz="12" w:space="0" w:color="000001"/>
+            </w:tcBorders>
+            <w:shd w:fill="FFFFFF" w:val="clear"/>
+            <w:tcMar>
+              <w:left w:w="78" w:type="dxa"/>
+            </w:tcMar>
+          </w:tcPr>
+          <w:p>
+            <w:pPr>
+              <w:pStyle w:val="Normal"/>
+              <w:spacing w:before="120" w:after="120"/>
+              <w:jc w:val="both"/>
+              <w:rPr>
+                <w:rFonts w:cs="Arial" w:ascii="Arial" w:hAnsi="Arial"/>
+                <w:sz w:val="22"/>
+                <w:szCs w:val="22"/>
+              </w:rPr>
+            </w:pPr>
+            <w:r>
+              <w:rPr>
+                <w:rFonts w:cs="Arial" w:ascii="Arial" w:hAnsi="Arial"/>
+                <w:sz w:val="22"/>
+                <w:szCs w:val="22"/>
+              </w:rPr>
+              <w:t>PASS</w:t>
+            </w:r>
+          </w:p>
+        </w:tc>
+      </w:tr>
+      <w:tr>
+        <w:trPr>
+          <w:cantSplit w:val="true"/>
+        </w:trPr>
+        <w:tc>
+          <w:tcPr>
+            <w:tcW w:w="1082" w:type="dxa"/>
+            <w:tcBorders>
+              <w:top w:val="nil"/>
+              <w:left w:val="single" w:sz="12" w:space="0" w:color="000001"/>
+              <w:bottom w:val="single" w:sz="6" w:space="0" w:color="000001"/>
+              <w:insideH w:val="single" w:sz="6" w:space="0" w:color="000001"/>
+              <w:right w:val="nil"/>
+              <w:insideV w:val="nil"/>
+            </w:tcBorders>
+            <w:shd w:fill="FFFFFF" w:val="clear"/>
+            <w:tcMar>
+              <w:left w:w="78" w:type="dxa"/>
+            </w:tcMar>
+          </w:tcPr>
+          <w:p>
+            <w:pPr>
+              <w:pStyle w:val="Normal"/>
+              <w:spacing w:before="120" w:after="120"/>
+              <w:jc w:val="both"/>
+              <w:rPr/>
+            </w:pPr>
+            <w:r>
+              <w:rPr/>
+              <w:t>08</w:t>
+            </w:r>
+          </w:p>
+        </w:tc>
+        <w:tc>
+          <w:tcPr>
+            <w:tcW w:w="2126" w:type="dxa"/>
+            <w:tcBorders>
+              <w:top w:val="nil"/>
+              <w:left w:val="single" w:sz="6" w:space="0" w:color="000001"/>
+              <w:bottom w:val="single" w:sz="6" w:space="0" w:color="000001"/>
+              <w:insideH w:val="single" w:sz="6" w:space="0" w:color="000001"/>
+              <w:right w:val="nil"/>
+              <w:insideV w:val="nil"/>
+            </w:tcBorders>
+            <w:shd w:fill="FFFFFF" w:val="clear"/>
+            <w:tcMar>
+              <w:left w:w="92" w:type="dxa"/>
+            </w:tcMar>
+          </w:tcPr>
+          <w:p>
+            <w:pPr>
+              <w:pStyle w:val="Normal"/>
+              <w:spacing w:before="120" w:after="120"/>
+              <w:rPr/>
+            </w:pPr>
+            <w:r>
+              <w:rPr/>
+              <w:t>testAboutMe</w:t>
+            </w:r>
+          </w:p>
+        </w:tc>
+        <w:tc>
+          <w:tcPr>
+            <w:tcW w:w="2460" w:type="dxa"/>
+            <w:tcBorders>
+              <w:top w:val="nil"/>
+              <w:left w:val="single" w:sz="6" w:space="0" w:color="000001"/>
+              <w:bottom w:val="single" w:sz="6" w:space="0" w:color="000001"/>
+              <w:insideH w:val="single" w:sz="6" w:space="0" w:color="000001"/>
+              <w:right w:val="nil"/>
+              <w:insideV w:val="nil"/>
+            </w:tcBorders>
+            <w:shd w:fill="FFFFFF" w:val="clear"/>
+            <w:tcMar>
+              <w:left w:w="92" w:type="dxa"/>
+            </w:tcMar>
+          </w:tcPr>
+          <w:p>
+            <w:pPr>
+              <w:pStyle w:val="Normal"/>
+              <w:spacing w:before="120" w:after="120"/>
+              <w:rPr/>
+            </w:pPr>
+            <w:r>
+              <w:rPr/>
+              <w:t>JSON Object</w:t>
+            </w:r>
+          </w:p>
+        </w:tc>
+        <w:tc>
+          <w:tcPr>
+            <w:tcW w:w="1224" w:type="dxa"/>
+            <w:tcBorders>
+              <w:top w:val="nil"/>
+              <w:left w:val="single" w:sz="12" w:space="0" w:color="000001"/>
+              <w:bottom w:val="single" w:sz="6" w:space="0" w:color="000001"/>
+              <w:insideH w:val="single" w:sz="6" w:space="0" w:color="000001"/>
+              <w:right w:val="nil"/>
+              <w:insideV w:val="nil"/>
+            </w:tcBorders>
+            <w:shd w:fill="FFFFFF" w:val="clear"/>
+            <w:tcMar>
+              <w:left w:w="78" w:type="dxa"/>
+            </w:tcMar>
+          </w:tcPr>
+          <w:p>
+            <w:pPr>
+              <w:pStyle w:val="Normal"/>
+              <w:spacing w:before="120" w:after="120"/>
+              <w:jc w:val="both"/>
+              <w:rPr/>
+            </w:pPr>
+            <w:r>
+              <w:rPr/>
+              <w:t>JSON Object</w:t>
+            </w:r>
+          </w:p>
+        </w:tc>
+        <w:tc>
+          <w:tcPr>
+            <w:tcW w:w="2330" w:type="dxa"/>
+            <w:tcBorders>
+              <w:top w:val="nil"/>
+              <w:left w:val="single" w:sz="12" w:space="0" w:color="000001"/>
+              <w:bottom w:val="single" w:sz="6" w:space="0" w:color="000001"/>
+              <w:insideH w:val="single" w:sz="6" w:space="0" w:color="000001"/>
+              <w:right w:val="single" w:sz="12" w:space="0" w:color="000001"/>
+              <w:insideV w:val="single" w:sz="12" w:space="0" w:color="000001"/>
+            </w:tcBorders>
+            <w:shd w:fill="FFFFFF" w:val="clear"/>
+            <w:tcMar>
+              <w:left w:w="78" w:type="dxa"/>
+            </w:tcMar>
+          </w:tcPr>
+          <w:p>
+            <w:pPr>
+              <w:pStyle w:val="Normal"/>
+              <w:spacing w:before="120" w:after="120"/>
+              <w:jc w:val="both"/>
+              <w:rPr>
+                <w:rFonts w:cs="Arial" w:ascii="Arial" w:hAnsi="Arial"/>
+                <w:sz w:val="22"/>
+                <w:szCs w:val="22"/>
+              </w:rPr>
+            </w:pPr>
+            <w:r>
+              <w:rPr>
+                <w:rFonts w:cs="Arial" w:ascii="Arial" w:hAnsi="Arial"/>
+                <w:sz w:val="22"/>
+                <w:szCs w:val="22"/>
+              </w:rPr>
+              <w:t>PASS</w:t>
             </w:r>
           </w:p>
         </w:tc>
@@ -2495,7 +2954,7 @@
         <w:pStyle w:val="Heading5"/>
         <w:numPr>
           <w:ilvl w:val="4"/>
-          <w:numId w:val="2"/>
+          <w:numId w:val="1"/>
         </w:numPr>
         <w:rPr/>
       </w:pPr>
@@ -2506,22 +2965,11 @@
     <w:p>
       <w:pPr>
         <w:pStyle w:val="Normal"/>
-        <w:autoSpaceDE w:val="false"/>
         <w:jc w:val="center"/>
-        <w:rPr>
-          <w:rFonts w:cs="Arial" w:ascii="Arial" w:hAnsi="Arial"/>
-          <w:sz w:val="22"/>
-          <w:szCs w:val="22"/>
-          <w:lang w:val="en-US"/>
-        </w:rPr>
+        <w:rPr/>
       </w:pPr>
       <w:r>
-        <w:rPr>
-          <w:rFonts w:cs="Arial" w:ascii="Arial" w:hAnsi="Arial"/>
-          <w:sz w:val="22"/>
-          <w:szCs w:val="22"/>
-          <w:lang w:val="en-US"/>
-        </w:rPr>
+        <w:rPr/>
       </w:r>
     </w:p>
     <w:sectPr>
@@ -2533,7 +2981,7 @@
       <w:pgNumType w:fmt="decimal"/>
       <w:formProt w:val="false"/>
       <w:textDirection w:val="lrTb"/>
-      <w:docGrid w:type="default" w:linePitch="360" w:charSpace="0"/>
+      <w:docGrid w:type="default" w:linePitch="360" w:charSpace="4294961151"/>
     </w:sectPr>
   </w:body>
 </w:document>
@@ -2583,25 +3031,15 @@
         <w:sz w:val="18"/>
         <w:szCs w:val="18"/>
       </w:rPr>
-      <w:t>Figbook</w:t>
-    </w:r>
-    <w:r>
-      <w:rPr>
-        <w:rFonts w:cs="Arial" w:ascii="Arial" w:hAnsi="Arial"/>
-        <w:b/>
-        <w:bCs/>
-        <w:sz w:val="18"/>
-        <w:szCs w:val="18"/>
-      </w:rPr>
-      <w:t xml:space="preserve"> Confidential</w:t>
+      <w:t>Figbook Confidential</w:t>
     </w:r>
   </w:p>
   <w:p>
     <w:pPr>
-      <w:pStyle w:val="Footer1"/>
+      <w:pStyle w:val="Footer"/>
       <w:jc w:val="right"/>
       <w:rPr>
-        <w:rFonts w:cs="Arial"/>
+        <w:rFonts w:cs="Arial" w:ascii="Arial" w:hAnsi="Arial"/>
         <w:sz w:val="18"/>
         <w:szCs w:val="18"/>
       </w:rPr>
@@ -2616,7 +3054,7 @@
     </w:r>
     <w:r>
       <w:rPr>
-        <w:rFonts w:cs="Arial"/>
+        <w:rFonts w:cs="Arial" w:ascii="Arial" w:hAnsi="Arial"/>
         <w:sz w:val="18"/>
         <w:szCs w:val="18"/>
       </w:rPr>
@@ -2629,7 +3067,7 @@
       <w:fldChar w:fldCharType="separate"/>
     </w:r>
     <w:r>
-      <w:t>1</w:t>
+      <w:t>2</w:t>
     </w:r>
     <w:r>
       <w:fldChar w:fldCharType="end"/>
@@ -2644,20 +3082,20 @@
     </w:r>
     <w:r>
       <w:rPr>
-        <w:rFonts w:cs="Arial"/>
+        <w:rFonts w:cs="Arial" w:ascii="Arial" w:hAnsi="Arial"/>
         <w:sz w:val="18"/>
         <w:szCs w:val="18"/>
       </w:rPr>
       <w:fldChar w:fldCharType="begin"/>
     </w:r>
     <w:r>
-      <w:instrText> NUMPAGES \*Arabic </w:instrText>
+      <w:instrText> NUMPAGES </w:instrText>
     </w:r>
     <w:r>
       <w:fldChar w:fldCharType="separate"/>
     </w:r>
     <w:r>
-      <w:t>1</w:t>
+      <w:t>2</w:t>
     </w:r>
     <w:r>
       <w:fldChar w:fldCharType="end"/>
@@ -2691,7 +3129,6 @@
       <w:tabs>
         <w:tab w:val="center" w:pos="5220" w:leader="none"/>
       </w:tabs>
-      <w:autoSpaceDE w:val="false"/>
       <w:rPr>
         <w:rFonts w:cs="Arial" w:ascii="Arial" w:hAnsi="Arial"/>
         <w:b/>
@@ -2728,7 +3165,6 @@
       <w:tabs>
         <w:tab w:val="left" w:pos="7920" w:leader="none"/>
       </w:tabs>
-      <w:autoSpaceDE w:val="false"/>
       <w:rPr>
         <w:rFonts w:cs="Arial" w:ascii="Arial" w:hAnsi="Arial"/>
         <w:b/>
@@ -2764,7 +3200,6 @@
       <w:pPr>
         <w:ind w:left="432" w:hanging="432"/>
       </w:pPr>
-      <w:rPr/>
     </w:lvl>
     <w:lvl w:ilvl="1">
       <w:start w:val="1"/>
@@ -2775,7 +3210,6 @@
       <w:pPr>
         <w:ind w:left="576" w:hanging="576"/>
       </w:pPr>
-      <w:rPr/>
     </w:lvl>
     <w:lvl w:ilvl="2">
       <w:start w:val="1"/>
@@ -2786,7 +3220,6 @@
       <w:pPr>
         <w:ind w:left="720" w:hanging="720"/>
       </w:pPr>
-      <w:rPr/>
     </w:lvl>
     <w:lvl w:ilvl="3">
       <w:start w:val="1"/>
@@ -2797,7 +3230,6 @@
       <w:pPr>
         <w:ind w:left="864" w:hanging="864"/>
       </w:pPr>
-      <w:rPr/>
     </w:lvl>
     <w:lvl w:ilvl="4">
       <w:start w:val="1"/>
@@ -2808,7 +3240,6 @@
       <w:pPr>
         <w:ind w:left="1008" w:hanging="1008"/>
       </w:pPr>
-      <w:rPr/>
     </w:lvl>
     <w:lvl w:ilvl="5">
       <w:start w:val="1"/>
@@ -2819,7 +3250,6 @@
       <w:pPr>
         <w:ind w:left="1152" w:hanging="1152"/>
       </w:pPr>
-      <w:rPr/>
     </w:lvl>
     <w:lvl w:ilvl="6">
       <w:start w:val="1"/>
@@ -2830,7 +3260,6 @@
       <w:pPr>
         <w:ind w:left="1296" w:hanging="1296"/>
       </w:pPr>
-      <w:rPr/>
     </w:lvl>
     <w:lvl w:ilvl="7">
       <w:start w:val="1"/>
@@ -2841,7 +3270,6 @@
       <w:pPr>
         <w:ind w:left="1440" w:hanging="1440"/>
       </w:pPr>
-      <w:rPr/>
     </w:lvl>
     <w:lvl w:ilvl="8">
       <w:start w:val="1"/>
@@ -2852,7 +3280,6 @@
       <w:pPr>
         <w:ind w:left="1584" w:hanging="1584"/>
       </w:pPr>
-      <w:rPr/>
     </w:lvl>
   </w:abstractNum>
   <w:abstractNum w:abstractNumId="2">
@@ -2863,9 +3290,11 @@
       <w:lvlText w:val=""/>
       <w:lvlJc w:val="left"/>
       <w:pPr>
+        <w:tabs>
+          <w:tab w:val="num" w:pos="432"/>
+        </w:tabs>
         <w:ind w:left="432" w:hanging="432"/>
       </w:pPr>
-      <w:rPr/>
     </w:lvl>
     <w:lvl w:ilvl="1">
       <w:start w:val="1"/>
@@ -2874,9 +3303,11 @@
       <w:lvlText w:val=""/>
       <w:lvlJc w:val="left"/>
       <w:pPr>
+        <w:tabs>
+          <w:tab w:val="num" w:pos="576"/>
+        </w:tabs>
         <w:ind w:left="576" w:hanging="576"/>
       </w:pPr>
-      <w:rPr/>
     </w:lvl>
     <w:lvl w:ilvl="2">
       <w:start w:val="1"/>
@@ -2885,9 +3316,11 @@
       <w:lvlText w:val=""/>
       <w:lvlJc w:val="left"/>
       <w:pPr>
+        <w:tabs>
+          <w:tab w:val="num" w:pos="720"/>
+        </w:tabs>
         <w:ind w:left="720" w:hanging="720"/>
       </w:pPr>
-      <w:rPr/>
     </w:lvl>
     <w:lvl w:ilvl="3">
       <w:start w:val="1"/>
@@ -2896,9 +3329,11 @@
       <w:lvlText w:val=""/>
       <w:lvlJc w:val="left"/>
       <w:pPr>
+        <w:tabs>
+          <w:tab w:val="num" w:pos="864"/>
+        </w:tabs>
         <w:ind w:left="864" w:hanging="864"/>
       </w:pPr>
-      <w:rPr/>
     </w:lvl>
     <w:lvl w:ilvl="4">
       <w:start w:val="1"/>
@@ -2907,9 +3342,11 @@
       <w:lvlText w:val=""/>
       <w:lvlJc w:val="left"/>
       <w:pPr>
+        <w:tabs>
+          <w:tab w:val="num" w:pos="1008"/>
+        </w:tabs>
         <w:ind w:left="1008" w:hanging="1008"/>
       </w:pPr>
-      <w:rPr/>
     </w:lvl>
     <w:lvl w:ilvl="5">
       <w:start w:val="1"/>
@@ -2918,9 +3355,11 @@
       <w:lvlText w:val=""/>
       <w:lvlJc w:val="left"/>
       <w:pPr>
+        <w:tabs>
+          <w:tab w:val="num" w:pos="1152"/>
+        </w:tabs>
         <w:ind w:left="1152" w:hanging="1152"/>
       </w:pPr>
-      <w:rPr/>
     </w:lvl>
     <w:lvl w:ilvl="6">
       <w:start w:val="1"/>
@@ -2929,9 +3368,11 @@
       <w:lvlText w:val=""/>
       <w:lvlJc w:val="left"/>
       <w:pPr>
+        <w:tabs>
+          <w:tab w:val="num" w:pos="1296"/>
+        </w:tabs>
         <w:ind w:left="1296" w:hanging="1296"/>
       </w:pPr>
-      <w:rPr/>
     </w:lvl>
     <w:lvl w:ilvl="7">
       <w:start w:val="1"/>
@@ -2940,9 +3381,11 @@
       <w:lvlText w:val=""/>
       <w:lvlJc w:val="left"/>
       <w:pPr>
+        <w:tabs>
+          <w:tab w:val="num" w:pos="1440"/>
+        </w:tabs>
         <w:ind w:left="1440" w:hanging="1440"/>
       </w:pPr>
-      <w:rPr/>
     </w:lvl>
     <w:lvl w:ilvl="8">
       <w:start w:val="1"/>
@@ -2951,9 +3394,11 @@
       <w:lvlText w:val=""/>
       <w:lvlJc w:val="left"/>
       <w:pPr>
+        <w:tabs>
+          <w:tab w:val="num" w:pos="1584"/>
+        </w:tabs>
         <w:ind w:left="1584" w:hanging="1584"/>
       </w:pPr>
-      <w:rPr/>
     </w:lvl>
   </w:abstractNum>
   <w:num w:numId="1">
@@ -2985,14 +3430,13 @@
     <w:pPr>
       <w:widowControl/>
       <w:suppressAutoHyphens w:val="true"/>
-      <w:kinsoku w:val="true"/>
-      <w:overflowPunct w:val="true"/>
-      <w:autoSpaceDE w:val="true"/>
+      <w:overflowPunct w:val="false"/>
       <w:bidi w:val="0"/>
+      <w:jc w:val="left"/>
     </w:pPr>
     <w:rPr>
       <w:rFonts w:ascii="Times New Roman" w:hAnsi="Times New Roman" w:eastAsia="Times New Roman" w:cs="Times New Roman"/>
-      <w:color w:val="auto"/>
+      <w:color w:val="00000A"/>
       <w:sz w:val="24"/>
       <w:szCs w:val="24"/>
       <w:lang w:val="en-GB" w:eastAsia="zh-CN" w:bidi="ar-SA"/>
@@ -3004,13 +3448,7 @@
     <w:next w:val="Normal"/>
     <w:pPr>
       <w:keepNext/>
-      <w:numPr>
-        <w:ilvl w:val="0"/>
-        <w:numId w:val="2"/>
-      </w:numPr>
-      <w:autoSpaceDE w:val="false"/>
       <w:spacing w:lineRule="atLeast" w:line="240"/>
-      <w:outlineLvl w:val="0"/>
       <w:outlineLvl w:val="0"/>
     </w:pPr>
     <w:rPr>
@@ -3026,11 +3464,6 @@
     <w:next w:val="Normal"/>
     <w:pPr>
       <w:keepNext/>
-      <w:numPr>
-        <w:ilvl w:val="1"/>
-        <w:numId w:val="2"/>
-      </w:numPr>
-      <w:outlineLvl w:val="1"/>
       <w:outlineLvl w:val="1"/>
     </w:pPr>
     <w:rPr>
@@ -3044,14 +3477,7 @@
   <w:style w:type="paragraph" w:styleId="Heading5">
     <w:name w:val="Heading 5"/>
     <w:basedOn w:val="Normal"/>
-    <w:next w:val="NormalIndent"/>
     <w:pPr>
-      <w:numPr>
-        <w:ilvl w:val="4"/>
-        <w:numId w:val="2"/>
-      </w:numPr>
-      <w:autoSpaceDE w:val="false"/>
-      <w:outlineLvl w:val="4"/>
       <w:outlineLvl w:val="4"/>
     </w:pPr>
     <w:rPr>
@@ -3108,10 +3534,12 @@
     <w:basedOn w:val="Normal"/>
     <w:next w:val="TextBody"/>
     <w:pPr>
-      <w:autoSpaceDE w:val="false"/>
+      <w:keepNext/>
+      <w:spacing w:before="240" w:after="120"/>
       <w:jc w:val="center"/>
     </w:pPr>
     <w:rPr>
+      <w:rFonts w:ascii="Liberation Sans" w:hAnsi="Liberation Sans" w:eastAsia="Droid Sans Fallback" w:cs="FreeSans"/>
       <w:b/>
       <w:bCs/>
       <w:sz w:val="28"/>
@@ -3175,38 +3603,25 @@
     <w:basedOn w:val="Normal"/>
     <w:pPr>
       <w:tabs>
-        <w:tab w:val="center" w:pos="4153" w:leader="none"/>
-        <w:tab w:val="right" w:pos="8306" w:leader="none"/>
+        <w:tab w:val="center" w:pos="4320" w:leader="none"/>
+        <w:tab w:val="right" w:pos="8640" w:leader="none"/>
       </w:tabs>
+      <w:overflowPunct w:val="true"/>
+      <w:textAlignment w:val="baseline"/>
     </w:pPr>
-    <w:rPr/>
+    <w:rPr>
+      <w:lang w:val="en-US"/>
+    </w:rPr>
   </w:style>
   <w:style w:type="paragraph" w:styleId="NormalIndent">
     <w:name w:val="Normal Indent"/>
     <w:basedOn w:val="Normal"/>
     <w:pPr>
-      <w:autoSpaceDE w:val="false"/>
       <w:ind w:left="720" w:right="0" w:hanging="0"/>
     </w:pPr>
     <w:rPr>
       <w:sz w:val="20"/>
       <w:szCs w:val="20"/>
-      <w:lang w:val="en-US"/>
-    </w:rPr>
-  </w:style>
-  <w:style w:type="paragraph" w:styleId="Footer1">
-    <w:name w:val="footer"/>
-    <w:basedOn w:val="Normal"/>
-    <w:pPr>
-      <w:tabs>
-        <w:tab w:val="center" w:pos="4320" w:leader="none"/>
-        <w:tab w:val="right" w:pos="8640" w:leader="none"/>
-      </w:tabs>
-      <w:overflowPunct w:val="false"/>
-      <w:autoSpaceDE w:val="false"/>
-      <w:textAlignment w:val="baseline"/>
-    </w:pPr>
-    <w:rPr>
       <w:lang w:val="en-US"/>
     </w:rPr>
   </w:style>

</xml_diff>